<commit_message>
more organsing and cleaning
</commit_message>
<xml_diff>
--- a/3_annotation_scripts/annotation_code_overview.docx
+++ b/3_annotation_scripts/annotation_code_overview.docx
@@ -3,18 +3,1504 @@
 <w:document xmlns:wpc="http://schemas.microsoft.com/office/word/2010/wordprocessingCanvas" xmlns:cx="http://schemas.microsoft.com/office/drawing/2014/chartex" xmlns:cx1="http://schemas.microsoft.com/office/drawing/2015/9/8/chartex" xmlns:cx2="http://schemas.microsoft.com/office/drawing/2015/10/21/chartex" xmlns:cx3="http://schemas.microsoft.com/office/drawing/2016/5/9/chartex" xmlns:cx4="http://schemas.microsoft.com/office/drawing/2016/5/10/chartex" xmlns:cx5="http://schemas.microsoft.com/office/drawing/2016/5/11/chartex" xmlns:cx6="http://schemas.microsoft.com/office/drawing/2016/5/12/chartex" xmlns:cx7="http://schemas.microsoft.com/office/drawing/2016/5/13/chartex" xmlns:cx8="http://schemas.microsoft.com/office/drawing/2016/5/14/chartex" xmlns:mc="http://schemas.openxmlformats.org/markup-compatibility/2006" xmlns:aink="http://schemas.microsoft.com/office/drawing/2016/ink" xmlns:am3d="http://schemas.microsoft.com/office/drawing/2017/model3d" xmlns:o="urn:schemas-microsoft-com:office:office" xmlns:r="http://schemas.openxmlformats.org/officeDocument/2006/relationships" xmlns:m="http://schemas.openxmlformats.org/officeDocument/2006/math" xmlns:v="urn:schemas-microsoft-com:vml" xmlns:wp14="http://schemas.microsoft.com/office/word/2010/wordprocessingDrawing" xmlns:wp="http://schemas.openxmlformats.org/drawingml/2006/wordprocessingDrawing" xmlns:w10="urn:schemas-microsoft-com:office:word" xmlns:w="http://schemas.openxmlformats.org/wordprocessingml/2006/main" xmlns:w14="http://schemas.microsoft.com/office/word/2010/wordml" xmlns:w15="http://schemas.microsoft.com/office/word/2012/wordml" xmlns:w16cex="http://schemas.microsoft.com/office/word/2018/wordml/cex" xmlns:w16cid="http://schemas.microsoft.com/office/word/2016/wordml/cid" xmlns:w16="http://schemas.microsoft.com/office/word/2018/wordml" xmlns:w16sdtdh="http://schemas.microsoft.com/office/word/2020/wordml/sdtdatahash" xmlns:w16se="http://schemas.microsoft.com/office/word/2015/wordml/symex" xmlns:wpg="http://schemas.microsoft.com/office/word/2010/wordprocessingGroup" xmlns:wpi="http://schemas.microsoft.com/office/word/2010/wordprocessingInk" xmlns:wne="http://schemas.microsoft.com/office/word/2006/wordml" xmlns:wps="http://schemas.microsoft.com/office/word/2010/wordprocessingShape" mc:Ignorable="w14 w15 w16se w16cid w16 w16cex w16sdtdh wp14">
   <w:body>
     <w:p>
-      <w:r>
-        <w:t>Annotation code description</w:t>
-      </w:r>
-    </w:p>
-    <w:p>
-      <w:pPr>
-        <w:pStyle w:val="ListParagraph"/>
-        <w:numPr>
-          <w:ilvl w:val="0"/>
-          <w:numId w:val="1"/>
-        </w:numPr>
-      </w:pPr>
+      <w:pPr>
+        <w:pStyle w:val="Title"/>
+      </w:pPr>
+      <w:r>
+        <w:t xml:space="preserve">Annotation </w:t>
+      </w:r>
+      <w:r>
+        <w:t>C</w:t>
+      </w:r>
+      <w:r>
+        <w:t xml:space="preserve">ode </w:t>
+      </w:r>
+      <w:r>
+        <w:t>D</w:t>
+      </w:r>
+      <w:r>
+        <w:t>escription</w:t>
+      </w:r>
+    </w:p>
+    <w:sdt>
+      <w:sdtPr>
+        <w:id w:val="2101827968"/>
+        <w:docPartObj>
+          <w:docPartGallery w:val="Table of Contents"/>
+          <w:docPartUnique/>
+        </w:docPartObj>
+      </w:sdtPr>
+      <w:sdtEndPr>
+        <w:rPr>
+          <w:rFonts w:asciiTheme="minorHAnsi" w:eastAsiaTheme="minorEastAsia" w:hAnsiTheme="minorHAnsi" w:cstheme="minorBidi"/>
+          <w:smallCaps w:val="0"/>
+          <w:color w:val="auto"/>
+          <w:sz w:val="22"/>
+          <w:szCs w:val="22"/>
+        </w:rPr>
+      </w:sdtEndPr>
+      <w:sdtContent>
+        <w:p>
+          <w:pPr>
+            <w:pStyle w:val="TOCHeading"/>
+          </w:pPr>
+          <w:r>
+            <w:t>Contents</w:t>
+          </w:r>
+        </w:p>
+        <w:p>
+          <w:pPr>
+            <w:pStyle w:val="TOC1"/>
+            <w:tabs>
+              <w:tab w:val="left" w:pos="440"/>
+              <w:tab w:val="right" w:leader="dot" w:pos="9350"/>
+            </w:tabs>
+            <w:rPr>
+              <w:noProof/>
+              <w:lang w:eastAsia="en-GB"/>
+            </w:rPr>
+          </w:pPr>
+          <w:r>
+            <w:fldChar w:fldCharType="begin"/>
+          </w:r>
+          <w:r>
+            <w:instrText xml:space="preserve"> TOC \o "1-3" \h \z \u </w:instrText>
+          </w:r>
+          <w:r>
+            <w:fldChar w:fldCharType="separate"/>
+          </w:r>
+          <w:hyperlink w:anchor="_Toc172639045" w:history="1">
+            <w:r>
+              <w:rPr>
+                <w:rStyle w:val="Hyperlink"/>
+                <w:noProof/>
+              </w:rPr>
+              <w:t>2</w:t>
+            </w:r>
+            <w:r>
+              <w:rPr>
+                <w:noProof/>
+                <w:lang w:eastAsia="en-GB"/>
+              </w:rPr>
+              <w:tab/>
+            </w:r>
+            <w:r>
+              <w:rPr>
+                <w:rStyle w:val="Hyperlink"/>
+                <w:noProof/>
+              </w:rPr>
+              <w:t>Bakta annotation</w:t>
+            </w:r>
+            <w:r>
+              <w:rPr>
+                <w:noProof/>
+                <w:webHidden/>
+              </w:rPr>
+              <w:tab/>
+            </w:r>
+            <w:r>
+              <w:rPr>
+                <w:noProof/>
+                <w:webHidden/>
+              </w:rPr>
+              <w:fldChar w:fldCharType="begin"/>
+            </w:r>
+            <w:r>
+              <w:rPr>
+                <w:noProof/>
+                <w:webHidden/>
+              </w:rPr>
+              <w:instrText xml:space="preserve"> PAGEREF _Toc172639045 \h </w:instrText>
+            </w:r>
+            <w:r>
+              <w:rPr>
+                <w:noProof/>
+                <w:webHidden/>
+              </w:rPr>
+            </w:r>
+            <w:r>
+              <w:rPr>
+                <w:noProof/>
+                <w:webHidden/>
+              </w:rPr>
+              <w:fldChar w:fldCharType="separate"/>
+            </w:r>
+            <w:r>
+              <w:rPr>
+                <w:noProof/>
+                <w:webHidden/>
+              </w:rPr>
+              <w:t>1</w:t>
+            </w:r>
+            <w:r>
+              <w:rPr>
+                <w:noProof/>
+                <w:webHidden/>
+              </w:rPr>
+              <w:fldChar w:fldCharType="end"/>
+            </w:r>
+          </w:hyperlink>
+        </w:p>
+        <w:p>
+          <w:pPr>
+            <w:pStyle w:val="TOC2"/>
+            <w:tabs>
+              <w:tab w:val="left" w:pos="880"/>
+              <w:tab w:val="right" w:leader="dot" w:pos="9350"/>
+            </w:tabs>
+            <w:rPr>
+              <w:noProof/>
+              <w:lang w:eastAsia="en-GB"/>
+            </w:rPr>
+          </w:pPr>
+          <w:hyperlink w:anchor="_Toc172639046" w:history="1">
+            <w:r>
+              <w:rPr>
+                <w:rStyle w:val="Hyperlink"/>
+                <w:noProof/>
+              </w:rPr>
+              <w:t>2.1</w:t>
+            </w:r>
+            <w:r>
+              <w:rPr>
+                <w:noProof/>
+                <w:lang w:eastAsia="en-GB"/>
+              </w:rPr>
+              <w:tab/>
+            </w:r>
+            <w:r>
+              <w:rPr>
+                <w:rStyle w:val="Hyperlink"/>
+                <w:noProof/>
+              </w:rPr>
+              <w:t>Adding new proteins</w:t>
+            </w:r>
+            <w:r>
+              <w:rPr>
+                <w:noProof/>
+                <w:webHidden/>
+              </w:rPr>
+              <w:tab/>
+            </w:r>
+            <w:r>
+              <w:rPr>
+                <w:noProof/>
+                <w:webHidden/>
+              </w:rPr>
+              <w:fldChar w:fldCharType="begin"/>
+            </w:r>
+            <w:r>
+              <w:rPr>
+                <w:noProof/>
+                <w:webHidden/>
+              </w:rPr>
+              <w:instrText xml:space="preserve"> PAGEREF _Toc172639046 \h </w:instrText>
+            </w:r>
+            <w:r>
+              <w:rPr>
+                <w:noProof/>
+                <w:webHidden/>
+              </w:rPr>
+            </w:r>
+            <w:r>
+              <w:rPr>
+                <w:noProof/>
+                <w:webHidden/>
+              </w:rPr>
+              <w:fldChar w:fldCharType="separate"/>
+            </w:r>
+            <w:r>
+              <w:rPr>
+                <w:noProof/>
+                <w:webHidden/>
+              </w:rPr>
+              <w:t>1</w:t>
+            </w:r>
+            <w:r>
+              <w:rPr>
+                <w:noProof/>
+                <w:webHidden/>
+              </w:rPr>
+              <w:fldChar w:fldCharType="end"/>
+            </w:r>
+          </w:hyperlink>
+        </w:p>
+        <w:p>
+          <w:pPr>
+            <w:pStyle w:val="TOC3"/>
+            <w:tabs>
+              <w:tab w:val="left" w:pos="1320"/>
+              <w:tab w:val="right" w:leader="dot" w:pos="9350"/>
+            </w:tabs>
+            <w:rPr>
+              <w:noProof/>
+              <w:lang w:eastAsia="en-GB"/>
+            </w:rPr>
+          </w:pPr>
+          <w:hyperlink w:anchor="_Toc172639047" w:history="1">
+            <w:r>
+              <w:rPr>
+                <w:rStyle w:val="Hyperlink"/>
+                <w:noProof/>
+              </w:rPr>
+              <w:t>2.1.1</w:t>
+            </w:r>
+            <w:r>
+              <w:rPr>
+                <w:noProof/>
+                <w:lang w:eastAsia="en-GB"/>
+              </w:rPr>
+              <w:tab/>
+            </w:r>
+            <w:r>
+              <w:rPr>
+                <w:rStyle w:val="Hyperlink"/>
+                <w:noProof/>
+              </w:rPr>
+              <w:t>For genes with lower sequence identity, you can:</w:t>
+            </w:r>
+            <w:r>
+              <w:rPr>
+                <w:noProof/>
+                <w:webHidden/>
+              </w:rPr>
+              <w:tab/>
+            </w:r>
+            <w:r>
+              <w:rPr>
+                <w:noProof/>
+                <w:webHidden/>
+              </w:rPr>
+              <w:fldChar w:fldCharType="begin"/>
+            </w:r>
+            <w:r>
+              <w:rPr>
+                <w:noProof/>
+                <w:webHidden/>
+              </w:rPr>
+              <w:instrText xml:space="preserve"> PAGEREF _Toc172639047 \h </w:instrText>
+            </w:r>
+            <w:r>
+              <w:rPr>
+                <w:noProof/>
+                <w:webHidden/>
+              </w:rPr>
+            </w:r>
+            <w:r>
+              <w:rPr>
+                <w:noProof/>
+                <w:webHidden/>
+              </w:rPr>
+              <w:fldChar w:fldCharType="separate"/>
+            </w:r>
+            <w:r>
+              <w:rPr>
+                <w:noProof/>
+                <w:webHidden/>
+              </w:rPr>
+              <w:t>2</w:t>
+            </w:r>
+            <w:r>
+              <w:rPr>
+                <w:noProof/>
+                <w:webHidden/>
+              </w:rPr>
+              <w:fldChar w:fldCharType="end"/>
+            </w:r>
+          </w:hyperlink>
+        </w:p>
+        <w:p>
+          <w:pPr>
+            <w:pStyle w:val="TOC1"/>
+            <w:tabs>
+              <w:tab w:val="left" w:pos="440"/>
+              <w:tab w:val="right" w:leader="dot" w:pos="9350"/>
+            </w:tabs>
+            <w:rPr>
+              <w:noProof/>
+              <w:lang w:eastAsia="en-GB"/>
+            </w:rPr>
+          </w:pPr>
+          <w:hyperlink w:anchor="_Toc172639048" w:history="1">
+            <w:r>
+              <w:rPr>
+                <w:rStyle w:val="Hyperlink"/>
+                <w:noProof/>
+              </w:rPr>
+              <w:t>3</w:t>
+            </w:r>
+            <w:r>
+              <w:rPr>
+                <w:noProof/>
+                <w:lang w:eastAsia="en-GB"/>
+              </w:rPr>
+              <w:tab/>
+            </w:r>
+            <w:r>
+              <w:rPr>
+                <w:rStyle w:val="Hyperlink"/>
+                <w:noProof/>
+              </w:rPr>
+              <w:t>COG gene removal</w:t>
+            </w:r>
+            <w:r>
+              <w:rPr>
+                <w:noProof/>
+                <w:webHidden/>
+              </w:rPr>
+              <w:tab/>
+            </w:r>
+            <w:r>
+              <w:rPr>
+                <w:noProof/>
+                <w:webHidden/>
+              </w:rPr>
+              <w:fldChar w:fldCharType="begin"/>
+            </w:r>
+            <w:r>
+              <w:rPr>
+                <w:noProof/>
+                <w:webHidden/>
+              </w:rPr>
+              <w:instrText xml:space="preserve"> PAGEREF _Toc172639048 \h </w:instrText>
+            </w:r>
+            <w:r>
+              <w:rPr>
+                <w:noProof/>
+                <w:webHidden/>
+              </w:rPr>
+            </w:r>
+            <w:r>
+              <w:rPr>
+                <w:noProof/>
+                <w:webHidden/>
+              </w:rPr>
+              <w:fldChar w:fldCharType="separate"/>
+            </w:r>
+            <w:r>
+              <w:rPr>
+                <w:noProof/>
+                <w:webHidden/>
+              </w:rPr>
+              <w:t>2</w:t>
+            </w:r>
+            <w:r>
+              <w:rPr>
+                <w:noProof/>
+                <w:webHidden/>
+              </w:rPr>
+              <w:fldChar w:fldCharType="end"/>
+            </w:r>
+          </w:hyperlink>
+        </w:p>
+        <w:p>
+          <w:pPr>
+            <w:pStyle w:val="TOC1"/>
+            <w:tabs>
+              <w:tab w:val="left" w:pos="440"/>
+              <w:tab w:val="right" w:leader="dot" w:pos="9350"/>
+            </w:tabs>
+            <w:rPr>
+              <w:noProof/>
+              <w:lang w:eastAsia="en-GB"/>
+            </w:rPr>
+          </w:pPr>
+          <w:hyperlink w:anchor="_Toc172639049" w:history="1">
+            <w:r>
+              <w:rPr>
+                <w:rStyle w:val="Hyperlink"/>
+                <w:noProof/>
+              </w:rPr>
+              <w:t>4</w:t>
+            </w:r>
+            <w:r>
+              <w:rPr>
+                <w:noProof/>
+                <w:lang w:eastAsia="en-GB"/>
+              </w:rPr>
+              <w:tab/>
+            </w:r>
+            <w:r>
+              <w:rPr>
+                <w:rStyle w:val="Hyperlink"/>
+                <w:noProof/>
+              </w:rPr>
+              <w:t>Domain based annotation of ANKs and TPRs</w:t>
+            </w:r>
+            <w:r>
+              <w:rPr>
+                <w:noProof/>
+                <w:webHidden/>
+              </w:rPr>
+              <w:tab/>
+            </w:r>
+            <w:r>
+              <w:rPr>
+                <w:noProof/>
+                <w:webHidden/>
+              </w:rPr>
+              <w:fldChar w:fldCharType="begin"/>
+            </w:r>
+            <w:r>
+              <w:rPr>
+                <w:noProof/>
+                <w:webHidden/>
+              </w:rPr>
+              <w:instrText xml:space="preserve"> PAGEREF _Toc172639049 \h </w:instrText>
+            </w:r>
+            <w:r>
+              <w:rPr>
+                <w:noProof/>
+                <w:webHidden/>
+              </w:rPr>
+            </w:r>
+            <w:r>
+              <w:rPr>
+                <w:noProof/>
+                <w:webHidden/>
+              </w:rPr>
+              <w:fldChar w:fldCharType="separate"/>
+            </w:r>
+            <w:r>
+              <w:rPr>
+                <w:noProof/>
+                <w:webHidden/>
+              </w:rPr>
+              <w:t>2</w:t>
+            </w:r>
+            <w:r>
+              <w:rPr>
+                <w:noProof/>
+                <w:webHidden/>
+              </w:rPr>
+              <w:fldChar w:fldCharType="end"/>
+            </w:r>
+          </w:hyperlink>
+        </w:p>
+        <w:p>
+          <w:pPr>
+            <w:pStyle w:val="TOC1"/>
+            <w:tabs>
+              <w:tab w:val="left" w:pos="440"/>
+              <w:tab w:val="right" w:leader="dot" w:pos="9350"/>
+            </w:tabs>
+            <w:rPr>
+              <w:noProof/>
+              <w:lang w:eastAsia="en-GB"/>
+            </w:rPr>
+          </w:pPr>
+          <w:hyperlink w:anchor="_Toc172639050" w:history="1">
+            <w:r>
+              <w:rPr>
+                <w:rStyle w:val="Hyperlink"/>
+                <w:noProof/>
+              </w:rPr>
+              <w:t>5</w:t>
+            </w:r>
+            <w:r>
+              <w:rPr>
+                <w:noProof/>
+                <w:lang w:eastAsia="en-GB"/>
+              </w:rPr>
+              <w:tab/>
+            </w:r>
+            <w:r>
+              <w:rPr>
+                <w:rStyle w:val="Hyperlink"/>
+                <w:noProof/>
+              </w:rPr>
+              <w:t>Annotation of some specific ankyrins</w:t>
+            </w:r>
+            <w:r>
+              <w:rPr>
+                <w:noProof/>
+                <w:webHidden/>
+              </w:rPr>
+              <w:tab/>
+            </w:r>
+            <w:r>
+              <w:rPr>
+                <w:noProof/>
+                <w:webHidden/>
+              </w:rPr>
+              <w:fldChar w:fldCharType="begin"/>
+            </w:r>
+            <w:r>
+              <w:rPr>
+                <w:noProof/>
+                <w:webHidden/>
+              </w:rPr>
+              <w:instrText xml:space="preserve"> PAGEREF _Toc172639050 \h </w:instrText>
+            </w:r>
+            <w:r>
+              <w:rPr>
+                <w:noProof/>
+                <w:webHidden/>
+              </w:rPr>
+            </w:r>
+            <w:r>
+              <w:rPr>
+                <w:noProof/>
+                <w:webHidden/>
+              </w:rPr>
+              <w:fldChar w:fldCharType="separate"/>
+            </w:r>
+            <w:r>
+              <w:rPr>
+                <w:noProof/>
+                <w:webHidden/>
+              </w:rPr>
+              <w:t>3</w:t>
+            </w:r>
+            <w:r>
+              <w:rPr>
+                <w:noProof/>
+                <w:webHidden/>
+              </w:rPr>
+              <w:fldChar w:fldCharType="end"/>
+            </w:r>
+          </w:hyperlink>
+        </w:p>
+        <w:p>
+          <w:pPr>
+            <w:pStyle w:val="TOC1"/>
+            <w:tabs>
+              <w:tab w:val="left" w:pos="440"/>
+              <w:tab w:val="right" w:leader="dot" w:pos="9350"/>
+            </w:tabs>
+            <w:rPr>
+              <w:noProof/>
+              <w:lang w:eastAsia="en-GB"/>
+            </w:rPr>
+          </w:pPr>
+          <w:hyperlink w:anchor="_Toc172639051" w:history="1">
+            <w:r>
+              <w:rPr>
+                <w:rStyle w:val="Hyperlink"/>
+                <w:noProof/>
+              </w:rPr>
+              <w:t>6</w:t>
+            </w:r>
+            <w:r>
+              <w:rPr>
+                <w:noProof/>
+                <w:lang w:eastAsia="en-GB"/>
+              </w:rPr>
+              <w:tab/>
+            </w:r>
+            <w:r>
+              <w:rPr>
+                <w:rStyle w:val="Hyperlink"/>
+                <w:noProof/>
+              </w:rPr>
+              <w:t>RAGE protein completeness checks</w:t>
+            </w:r>
+            <w:r>
+              <w:rPr>
+                <w:noProof/>
+                <w:webHidden/>
+              </w:rPr>
+              <w:tab/>
+            </w:r>
+            <w:r>
+              <w:rPr>
+                <w:noProof/>
+                <w:webHidden/>
+              </w:rPr>
+              <w:fldChar w:fldCharType="begin"/>
+            </w:r>
+            <w:r>
+              <w:rPr>
+                <w:noProof/>
+                <w:webHidden/>
+              </w:rPr>
+              <w:instrText xml:space="preserve"> PAGEREF _Toc172639051 \h </w:instrText>
+            </w:r>
+            <w:r>
+              <w:rPr>
+                <w:noProof/>
+                <w:webHidden/>
+              </w:rPr>
+            </w:r>
+            <w:r>
+              <w:rPr>
+                <w:noProof/>
+                <w:webHidden/>
+              </w:rPr>
+              <w:fldChar w:fldCharType="separate"/>
+            </w:r>
+            <w:r>
+              <w:rPr>
+                <w:noProof/>
+                <w:webHidden/>
+              </w:rPr>
+              <w:t>3</w:t>
+            </w:r>
+            <w:r>
+              <w:rPr>
+                <w:noProof/>
+                <w:webHidden/>
+              </w:rPr>
+              <w:fldChar w:fldCharType="end"/>
+            </w:r>
+          </w:hyperlink>
+        </w:p>
+        <w:p>
+          <w:pPr>
+            <w:pStyle w:val="TOC1"/>
+            <w:tabs>
+              <w:tab w:val="left" w:pos="440"/>
+              <w:tab w:val="right" w:leader="dot" w:pos="9350"/>
+            </w:tabs>
+            <w:rPr>
+              <w:noProof/>
+              <w:lang w:eastAsia="en-GB"/>
+            </w:rPr>
+          </w:pPr>
+          <w:hyperlink w:anchor="_Toc172639052" w:history="1">
+            <w:r>
+              <w:rPr>
+                <w:rStyle w:val="Hyperlink"/>
+                <w:noProof/>
+              </w:rPr>
+              <w:t>7</w:t>
+            </w:r>
+            <w:r>
+              <w:rPr>
+                <w:noProof/>
+                <w:lang w:eastAsia="en-GB"/>
+              </w:rPr>
+              <w:tab/>
+            </w:r>
+            <w:r>
+              <w:rPr>
+                <w:rStyle w:val="Hyperlink"/>
+                <w:noProof/>
+              </w:rPr>
+              <w:t>spoT name processing</w:t>
+            </w:r>
+            <w:r>
+              <w:rPr>
+                <w:noProof/>
+                <w:webHidden/>
+              </w:rPr>
+              <w:tab/>
+            </w:r>
+            <w:r>
+              <w:rPr>
+                <w:noProof/>
+                <w:webHidden/>
+              </w:rPr>
+              <w:fldChar w:fldCharType="begin"/>
+            </w:r>
+            <w:r>
+              <w:rPr>
+                <w:noProof/>
+                <w:webHidden/>
+              </w:rPr>
+              <w:instrText xml:space="preserve"> PAGEREF _Toc172639052 \h </w:instrText>
+            </w:r>
+            <w:r>
+              <w:rPr>
+                <w:noProof/>
+                <w:webHidden/>
+              </w:rPr>
+            </w:r>
+            <w:r>
+              <w:rPr>
+                <w:noProof/>
+                <w:webHidden/>
+              </w:rPr>
+              <w:fldChar w:fldCharType="separate"/>
+            </w:r>
+            <w:r>
+              <w:rPr>
+                <w:noProof/>
+                <w:webHidden/>
+              </w:rPr>
+              <w:t>3</w:t>
+            </w:r>
+            <w:r>
+              <w:rPr>
+                <w:noProof/>
+                <w:webHidden/>
+              </w:rPr>
+              <w:fldChar w:fldCharType="end"/>
+            </w:r>
+          </w:hyperlink>
+        </w:p>
+        <w:p>
+          <w:pPr>
+            <w:pStyle w:val="TOC1"/>
+            <w:tabs>
+              <w:tab w:val="left" w:pos="440"/>
+              <w:tab w:val="right" w:leader="dot" w:pos="9350"/>
+            </w:tabs>
+            <w:rPr>
+              <w:noProof/>
+              <w:lang w:eastAsia="en-GB"/>
+            </w:rPr>
+          </w:pPr>
+          <w:hyperlink w:anchor="_Toc172639053" w:history="1">
+            <w:r>
+              <w:rPr>
+                <w:rStyle w:val="Hyperlink"/>
+                <w:noProof/>
+              </w:rPr>
+              <w:t>8</w:t>
+            </w:r>
+            <w:r>
+              <w:rPr>
+                <w:noProof/>
+                <w:lang w:eastAsia="en-GB"/>
+              </w:rPr>
+              <w:tab/>
+            </w:r>
+            <w:r>
+              <w:rPr>
+                <w:rStyle w:val="Hyperlink"/>
+                <w:noProof/>
+              </w:rPr>
+              <w:t>RAGE classification</w:t>
+            </w:r>
+            <w:r>
+              <w:rPr>
+                <w:noProof/>
+                <w:webHidden/>
+              </w:rPr>
+              <w:tab/>
+            </w:r>
+            <w:r>
+              <w:rPr>
+                <w:noProof/>
+                <w:webHidden/>
+              </w:rPr>
+              <w:fldChar w:fldCharType="begin"/>
+            </w:r>
+            <w:r>
+              <w:rPr>
+                <w:noProof/>
+                <w:webHidden/>
+              </w:rPr>
+              <w:instrText xml:space="preserve"> PAGEREF _Toc172639053 \h </w:instrText>
+            </w:r>
+            <w:r>
+              <w:rPr>
+                <w:noProof/>
+                <w:webHidden/>
+              </w:rPr>
+            </w:r>
+            <w:r>
+              <w:rPr>
+                <w:noProof/>
+                <w:webHidden/>
+              </w:rPr>
+              <w:fldChar w:fldCharType="separate"/>
+            </w:r>
+            <w:r>
+              <w:rPr>
+                <w:noProof/>
+                <w:webHidden/>
+              </w:rPr>
+              <w:t>4</w:t>
+            </w:r>
+            <w:r>
+              <w:rPr>
+                <w:noProof/>
+                <w:webHidden/>
+              </w:rPr>
+              <w:fldChar w:fldCharType="end"/>
+            </w:r>
+          </w:hyperlink>
+        </w:p>
+        <w:p>
+          <w:pPr>
+            <w:pStyle w:val="TOC2"/>
+            <w:tabs>
+              <w:tab w:val="left" w:pos="880"/>
+              <w:tab w:val="right" w:leader="dot" w:pos="9350"/>
+            </w:tabs>
+            <w:rPr>
+              <w:noProof/>
+              <w:lang w:eastAsia="en-GB"/>
+            </w:rPr>
+          </w:pPr>
+          <w:hyperlink w:anchor="_Toc172639054" w:history="1">
+            <w:r>
+              <w:rPr>
+                <w:rStyle w:val="Hyperlink"/>
+                <w:noProof/>
+              </w:rPr>
+              <w:t>8.1</w:t>
+            </w:r>
+            <w:r>
+              <w:rPr>
+                <w:noProof/>
+                <w:lang w:eastAsia="en-GB"/>
+              </w:rPr>
+              <w:tab/>
+            </w:r>
+            <w:r>
+              <w:rPr>
+                <w:rStyle w:val="Hyperlink"/>
+                <w:noProof/>
+              </w:rPr>
+              <w:t>Identification of potential RAGE boundaries</w:t>
+            </w:r>
+            <w:r>
+              <w:rPr>
+                <w:noProof/>
+                <w:webHidden/>
+              </w:rPr>
+              <w:tab/>
+            </w:r>
+            <w:r>
+              <w:rPr>
+                <w:noProof/>
+                <w:webHidden/>
+              </w:rPr>
+              <w:fldChar w:fldCharType="begin"/>
+            </w:r>
+            <w:r>
+              <w:rPr>
+                <w:noProof/>
+                <w:webHidden/>
+              </w:rPr>
+              <w:instrText xml:space="preserve"> PAGEREF _Toc172639054 \h </w:instrText>
+            </w:r>
+            <w:r>
+              <w:rPr>
+                <w:noProof/>
+                <w:webHidden/>
+              </w:rPr>
+            </w:r>
+            <w:r>
+              <w:rPr>
+                <w:noProof/>
+                <w:webHidden/>
+              </w:rPr>
+              <w:fldChar w:fldCharType="separate"/>
+            </w:r>
+            <w:r>
+              <w:rPr>
+                <w:noProof/>
+                <w:webHidden/>
+              </w:rPr>
+              <w:t>4</w:t>
+            </w:r>
+            <w:r>
+              <w:rPr>
+                <w:noProof/>
+                <w:webHidden/>
+              </w:rPr>
+              <w:fldChar w:fldCharType="end"/>
+            </w:r>
+          </w:hyperlink>
+        </w:p>
+        <w:p>
+          <w:pPr>
+            <w:pStyle w:val="TOC2"/>
+            <w:tabs>
+              <w:tab w:val="left" w:pos="880"/>
+              <w:tab w:val="right" w:leader="dot" w:pos="9350"/>
+            </w:tabs>
+            <w:rPr>
+              <w:noProof/>
+              <w:lang w:eastAsia="en-GB"/>
+            </w:rPr>
+          </w:pPr>
+          <w:hyperlink w:anchor="_Toc172639055" w:history="1">
+            <w:r>
+              <w:rPr>
+                <w:rStyle w:val="Hyperlink"/>
+                <w:noProof/>
+              </w:rPr>
+              <w:t>8.2</w:t>
+            </w:r>
+            <w:r>
+              <w:rPr>
+                <w:noProof/>
+                <w:lang w:eastAsia="en-GB"/>
+              </w:rPr>
+              <w:tab/>
+            </w:r>
+            <w:r>
+              <w:rPr>
+                <w:rStyle w:val="Hyperlink"/>
+                <w:noProof/>
+              </w:rPr>
+              <w:t>Identification of RAGE derived regions</w:t>
+            </w:r>
+            <w:r>
+              <w:rPr>
+                <w:noProof/>
+                <w:webHidden/>
+              </w:rPr>
+              <w:tab/>
+            </w:r>
+            <w:r>
+              <w:rPr>
+                <w:noProof/>
+                <w:webHidden/>
+              </w:rPr>
+              <w:fldChar w:fldCharType="begin"/>
+            </w:r>
+            <w:r>
+              <w:rPr>
+                <w:noProof/>
+                <w:webHidden/>
+              </w:rPr>
+              <w:instrText xml:space="preserve"> PAGEREF _Toc172639055 \h </w:instrText>
+            </w:r>
+            <w:r>
+              <w:rPr>
+                <w:noProof/>
+                <w:webHidden/>
+              </w:rPr>
+            </w:r>
+            <w:r>
+              <w:rPr>
+                <w:noProof/>
+                <w:webHidden/>
+              </w:rPr>
+              <w:fldChar w:fldCharType="separate"/>
+            </w:r>
+            <w:r>
+              <w:rPr>
+                <w:noProof/>
+                <w:webHidden/>
+              </w:rPr>
+              <w:t>5</w:t>
+            </w:r>
+            <w:r>
+              <w:rPr>
+                <w:noProof/>
+                <w:webHidden/>
+              </w:rPr>
+              <w:fldChar w:fldCharType="end"/>
+            </w:r>
+          </w:hyperlink>
+        </w:p>
+        <w:p>
+          <w:pPr>
+            <w:pStyle w:val="TOC3"/>
+            <w:tabs>
+              <w:tab w:val="left" w:pos="1320"/>
+              <w:tab w:val="right" w:leader="dot" w:pos="9350"/>
+            </w:tabs>
+            <w:rPr>
+              <w:noProof/>
+              <w:lang w:eastAsia="en-GB"/>
+            </w:rPr>
+          </w:pPr>
+          <w:hyperlink w:anchor="_Toc172639056" w:history="1">
+            <w:r>
+              <w:rPr>
+                <w:rStyle w:val="Hyperlink"/>
+                <w:noProof/>
+              </w:rPr>
+              <w:t>8.2.1</w:t>
+            </w:r>
+            <w:r>
+              <w:rPr>
+                <w:noProof/>
+                <w:lang w:eastAsia="en-GB"/>
+              </w:rPr>
+              <w:tab/>
+            </w:r>
+            <w:r>
+              <w:rPr>
+                <w:rStyle w:val="Hyperlink"/>
+                <w:noProof/>
+              </w:rPr>
+              <w:t>Method for lists_combined.txt development</w:t>
+            </w:r>
+            <w:r>
+              <w:rPr>
+                <w:noProof/>
+                <w:webHidden/>
+              </w:rPr>
+              <w:tab/>
+            </w:r>
+            <w:r>
+              <w:rPr>
+                <w:noProof/>
+                <w:webHidden/>
+              </w:rPr>
+              <w:fldChar w:fldCharType="begin"/>
+            </w:r>
+            <w:r>
+              <w:rPr>
+                <w:noProof/>
+                <w:webHidden/>
+              </w:rPr>
+              <w:instrText xml:space="preserve"> PAGEREF _Toc172639056 \h </w:instrText>
+            </w:r>
+            <w:r>
+              <w:rPr>
+                <w:noProof/>
+                <w:webHidden/>
+              </w:rPr>
+            </w:r>
+            <w:r>
+              <w:rPr>
+                <w:noProof/>
+                <w:webHidden/>
+              </w:rPr>
+              <w:fldChar w:fldCharType="separate"/>
+            </w:r>
+            <w:r>
+              <w:rPr>
+                <w:noProof/>
+                <w:webHidden/>
+              </w:rPr>
+              <w:t>5</w:t>
+            </w:r>
+            <w:r>
+              <w:rPr>
+                <w:noProof/>
+                <w:webHidden/>
+              </w:rPr>
+              <w:fldChar w:fldCharType="end"/>
+            </w:r>
+          </w:hyperlink>
+        </w:p>
+        <w:p>
+          <w:pPr>
+            <w:pStyle w:val="TOC3"/>
+            <w:tabs>
+              <w:tab w:val="left" w:pos="1320"/>
+              <w:tab w:val="right" w:leader="dot" w:pos="9350"/>
+            </w:tabs>
+            <w:rPr>
+              <w:noProof/>
+              <w:lang w:eastAsia="en-GB"/>
+            </w:rPr>
+          </w:pPr>
+          <w:hyperlink w:anchor="_Toc172639057" w:history="1">
+            <w:r>
+              <w:rPr>
+                <w:rStyle w:val="Hyperlink"/>
+                <w:noProof/>
+              </w:rPr>
+              <w:t>8.2.2</w:t>
+            </w:r>
+            <w:r>
+              <w:rPr>
+                <w:noProof/>
+                <w:lang w:eastAsia="en-GB"/>
+              </w:rPr>
+              <w:tab/>
+            </w:r>
+            <w:r>
+              <w:rPr>
+                <w:rStyle w:val="Hyperlink"/>
+                <w:noProof/>
+              </w:rPr>
+              <w:t>Exclusion list development</w:t>
+            </w:r>
+            <w:r>
+              <w:rPr>
+                <w:noProof/>
+                <w:webHidden/>
+              </w:rPr>
+              <w:tab/>
+            </w:r>
+            <w:r>
+              <w:rPr>
+                <w:noProof/>
+                <w:webHidden/>
+              </w:rPr>
+              <w:fldChar w:fldCharType="begin"/>
+            </w:r>
+            <w:r>
+              <w:rPr>
+                <w:noProof/>
+                <w:webHidden/>
+              </w:rPr>
+              <w:instrText xml:space="preserve"> PAGEREF _Toc172639057 \h </w:instrText>
+            </w:r>
+            <w:r>
+              <w:rPr>
+                <w:noProof/>
+                <w:webHidden/>
+              </w:rPr>
+            </w:r>
+            <w:r>
+              <w:rPr>
+                <w:noProof/>
+                <w:webHidden/>
+              </w:rPr>
+              <w:fldChar w:fldCharType="separate"/>
+            </w:r>
+            <w:r>
+              <w:rPr>
+                <w:noProof/>
+                <w:webHidden/>
+              </w:rPr>
+              <w:t>6</w:t>
+            </w:r>
+            <w:r>
+              <w:rPr>
+                <w:noProof/>
+                <w:webHidden/>
+              </w:rPr>
+              <w:fldChar w:fldCharType="end"/>
+            </w:r>
+          </w:hyperlink>
+        </w:p>
+        <w:p>
+          <w:pPr>
+            <w:pStyle w:val="TOC2"/>
+            <w:tabs>
+              <w:tab w:val="left" w:pos="880"/>
+              <w:tab w:val="right" w:leader="dot" w:pos="9350"/>
+            </w:tabs>
+            <w:rPr>
+              <w:noProof/>
+              <w:lang w:eastAsia="en-GB"/>
+            </w:rPr>
+          </w:pPr>
+          <w:hyperlink w:anchor="_Toc172639058" w:history="1">
+            <w:r>
+              <w:rPr>
+                <w:rStyle w:val="Hyperlink"/>
+                <w:noProof/>
+              </w:rPr>
+              <w:t>8.3</w:t>
+            </w:r>
+            <w:r>
+              <w:rPr>
+                <w:noProof/>
+                <w:lang w:eastAsia="en-GB"/>
+              </w:rPr>
+              <w:tab/>
+            </w:r>
+            <w:r>
+              <w:rPr>
+                <w:rStyle w:val="Hyperlink"/>
+                <w:noProof/>
+              </w:rPr>
+              <w:t>Identification of complete RAGEs</w:t>
+            </w:r>
+            <w:r>
+              <w:rPr>
+                <w:noProof/>
+                <w:webHidden/>
+              </w:rPr>
+              <w:tab/>
+            </w:r>
+            <w:r>
+              <w:rPr>
+                <w:noProof/>
+                <w:webHidden/>
+              </w:rPr>
+              <w:fldChar w:fldCharType="begin"/>
+            </w:r>
+            <w:r>
+              <w:rPr>
+                <w:noProof/>
+                <w:webHidden/>
+              </w:rPr>
+              <w:instrText xml:space="preserve"> PAGEREF _Toc172639058 \h </w:instrText>
+            </w:r>
+            <w:r>
+              <w:rPr>
+                <w:noProof/>
+                <w:webHidden/>
+              </w:rPr>
+            </w:r>
+            <w:r>
+              <w:rPr>
+                <w:noProof/>
+                <w:webHidden/>
+              </w:rPr>
+              <w:fldChar w:fldCharType="separate"/>
+            </w:r>
+            <w:r>
+              <w:rPr>
+                <w:noProof/>
+                <w:webHidden/>
+              </w:rPr>
+              <w:t>6</w:t>
+            </w:r>
+            <w:r>
+              <w:rPr>
+                <w:noProof/>
+                <w:webHidden/>
+              </w:rPr>
+              <w:fldChar w:fldCharType="end"/>
+            </w:r>
+          </w:hyperlink>
+        </w:p>
+        <w:p>
+          <w:pPr>
+            <w:pStyle w:val="TOC2"/>
+            <w:tabs>
+              <w:tab w:val="left" w:pos="880"/>
+              <w:tab w:val="right" w:leader="dot" w:pos="9350"/>
+            </w:tabs>
+            <w:rPr>
+              <w:noProof/>
+              <w:lang w:eastAsia="en-GB"/>
+            </w:rPr>
+          </w:pPr>
+          <w:hyperlink w:anchor="_Toc172639059" w:history="1">
+            <w:r>
+              <w:rPr>
+                <w:rStyle w:val="Hyperlink"/>
+                <w:noProof/>
+              </w:rPr>
+              <w:t>8.4</w:t>
+            </w:r>
+            <w:r>
+              <w:rPr>
+                <w:noProof/>
+                <w:lang w:eastAsia="en-GB"/>
+              </w:rPr>
+              <w:tab/>
+            </w:r>
+            <w:r>
+              <w:rPr>
+                <w:rStyle w:val="Hyperlink"/>
+                <w:noProof/>
+              </w:rPr>
+              <w:t>Modifications</w:t>
+            </w:r>
+            <w:r>
+              <w:rPr>
+                <w:noProof/>
+                <w:webHidden/>
+              </w:rPr>
+              <w:tab/>
+            </w:r>
+            <w:r>
+              <w:rPr>
+                <w:noProof/>
+                <w:webHidden/>
+              </w:rPr>
+              <w:fldChar w:fldCharType="begin"/>
+            </w:r>
+            <w:r>
+              <w:rPr>
+                <w:noProof/>
+                <w:webHidden/>
+              </w:rPr>
+              <w:instrText xml:space="preserve"> PAGEREF _Toc172639059 \h </w:instrText>
+            </w:r>
+            <w:r>
+              <w:rPr>
+                <w:noProof/>
+                <w:webHidden/>
+              </w:rPr>
+            </w:r>
+            <w:r>
+              <w:rPr>
+                <w:noProof/>
+                <w:webHidden/>
+              </w:rPr>
+              <w:fldChar w:fldCharType="separate"/>
+            </w:r>
+            <w:r>
+              <w:rPr>
+                <w:noProof/>
+                <w:webHidden/>
+              </w:rPr>
+              <w:t>6</w:t>
+            </w:r>
+            <w:r>
+              <w:rPr>
+                <w:noProof/>
+                <w:webHidden/>
+              </w:rPr>
+              <w:fldChar w:fldCharType="end"/>
+            </w:r>
+          </w:hyperlink>
+        </w:p>
+        <w:p>
+          <w:pPr>
+            <w:pStyle w:val="TOC3"/>
+            <w:tabs>
+              <w:tab w:val="left" w:pos="1320"/>
+              <w:tab w:val="right" w:leader="dot" w:pos="9350"/>
+            </w:tabs>
+            <w:rPr>
+              <w:noProof/>
+              <w:lang w:eastAsia="en-GB"/>
+            </w:rPr>
+          </w:pPr>
+          <w:hyperlink w:anchor="_Toc172639060" w:history="1">
+            <w:r>
+              <w:rPr>
+                <w:rStyle w:val="Hyperlink"/>
+                <w:noProof/>
+              </w:rPr>
+              <w:t>8.4.1</w:t>
+            </w:r>
+            <w:r>
+              <w:rPr>
+                <w:noProof/>
+                <w:lang w:eastAsia="en-GB"/>
+              </w:rPr>
+              <w:tab/>
+            </w:r>
+            <w:r>
+              <w:rPr>
+                <w:rStyle w:val="Hyperlink"/>
+                <w:noProof/>
+              </w:rPr>
+              <w:t>Possible modifications to RAGE derived regions</w:t>
+            </w:r>
+            <w:r>
+              <w:rPr>
+                <w:noProof/>
+                <w:webHidden/>
+              </w:rPr>
+              <w:tab/>
+            </w:r>
+            <w:r>
+              <w:rPr>
+                <w:noProof/>
+                <w:webHidden/>
+              </w:rPr>
+              <w:fldChar w:fldCharType="begin"/>
+            </w:r>
+            <w:r>
+              <w:rPr>
+                <w:noProof/>
+                <w:webHidden/>
+              </w:rPr>
+              <w:instrText xml:space="preserve"> PAGEREF _Toc172639060 \h </w:instrText>
+            </w:r>
+            <w:r>
+              <w:rPr>
+                <w:noProof/>
+                <w:webHidden/>
+              </w:rPr>
+            </w:r>
+            <w:r>
+              <w:rPr>
+                <w:noProof/>
+                <w:webHidden/>
+              </w:rPr>
+              <w:fldChar w:fldCharType="separate"/>
+            </w:r>
+            <w:r>
+              <w:rPr>
+                <w:noProof/>
+                <w:webHidden/>
+              </w:rPr>
+              <w:t>6</w:t>
+            </w:r>
+            <w:r>
+              <w:rPr>
+                <w:noProof/>
+                <w:webHidden/>
+              </w:rPr>
+              <w:fldChar w:fldCharType="end"/>
+            </w:r>
+          </w:hyperlink>
+        </w:p>
+        <w:p>
+          <w:pPr>
+            <w:pStyle w:val="TOC3"/>
+            <w:tabs>
+              <w:tab w:val="left" w:pos="1320"/>
+              <w:tab w:val="right" w:leader="dot" w:pos="9350"/>
+            </w:tabs>
+            <w:rPr>
+              <w:noProof/>
+              <w:lang w:eastAsia="en-GB"/>
+            </w:rPr>
+          </w:pPr>
+          <w:hyperlink w:anchor="_Toc172639061" w:history="1">
+            <w:r>
+              <w:rPr>
+                <w:rStyle w:val="Hyperlink"/>
+                <w:noProof/>
+              </w:rPr>
+              <w:t>8.4.2</w:t>
+            </w:r>
+            <w:r>
+              <w:rPr>
+                <w:noProof/>
+                <w:lang w:eastAsia="en-GB"/>
+              </w:rPr>
+              <w:tab/>
+            </w:r>
+            <w:r>
+              <w:rPr>
+                <w:rStyle w:val="Hyperlink"/>
+                <w:noProof/>
+              </w:rPr>
+              <w:t>Modification of complete RAGE criteria</w:t>
+            </w:r>
+            <w:r>
+              <w:rPr>
+                <w:noProof/>
+                <w:webHidden/>
+              </w:rPr>
+              <w:tab/>
+            </w:r>
+            <w:r>
+              <w:rPr>
+                <w:noProof/>
+                <w:webHidden/>
+              </w:rPr>
+              <w:fldChar w:fldCharType="begin"/>
+            </w:r>
+            <w:r>
+              <w:rPr>
+                <w:noProof/>
+                <w:webHidden/>
+              </w:rPr>
+              <w:instrText xml:space="preserve"> PAGEREF _Toc172639061 \h </w:instrText>
+            </w:r>
+            <w:r>
+              <w:rPr>
+                <w:noProof/>
+                <w:webHidden/>
+              </w:rPr>
+            </w:r>
+            <w:r>
+              <w:rPr>
+                <w:noProof/>
+                <w:webHidden/>
+              </w:rPr>
+              <w:fldChar w:fldCharType="separate"/>
+            </w:r>
+            <w:r>
+              <w:rPr>
+                <w:noProof/>
+                <w:webHidden/>
+              </w:rPr>
+              <w:t>6</w:t>
+            </w:r>
+            <w:r>
+              <w:rPr>
+                <w:noProof/>
+                <w:webHidden/>
+              </w:rPr>
+              <w:fldChar w:fldCharType="end"/>
+            </w:r>
+          </w:hyperlink>
+        </w:p>
+        <w:p>
+          <w:r>
+            <w:rPr>
+              <w:b/>
+              <w:bCs/>
+            </w:rPr>
+            <w:fldChar w:fldCharType="end"/>
+          </w:r>
+        </w:p>
+      </w:sdtContent>
+    </w:sdt>
+    <w:p>
+      <w:pPr>
+        <w:pStyle w:val="Heading1"/>
+      </w:pPr>
+      <w:bookmarkStart w:id="0" w:name="_Toc172639045"/>
       <w:proofErr w:type="spellStart"/>
       <w:r>
         <w:t>Bakta</w:t>
@@ -23,107 +1509,7 @@
       <w:r>
         <w:t xml:space="preserve"> annotation</w:t>
       </w:r>
-    </w:p>
-    <w:p>
-      <w:pPr>
-        <w:pStyle w:val="ListParagraph"/>
-        <w:numPr>
-          <w:ilvl w:val="0"/>
-          <w:numId w:val="1"/>
-        </w:numPr>
-      </w:pPr>
-      <w:r>
-        <w:t>Removal of bad COG annotations</w:t>
-      </w:r>
-    </w:p>
-    <w:p>
-      <w:pPr>
-        <w:pStyle w:val="ListParagraph"/>
-        <w:numPr>
-          <w:ilvl w:val="0"/>
-          <w:numId w:val="1"/>
-        </w:numPr>
-      </w:pPr>
-      <w:r>
-        <w:t xml:space="preserve">Domain based annotation of </w:t>
-      </w:r>
-      <w:proofErr w:type="spellStart"/>
-      <w:r>
-        <w:t>anks</w:t>
-      </w:r>
-      <w:proofErr w:type="spellEnd"/>
-      <w:r>
-        <w:t xml:space="preserve"> and </w:t>
-      </w:r>
-      <w:proofErr w:type="spellStart"/>
-      <w:r>
-        <w:t>tprs</w:t>
-      </w:r>
-      <w:proofErr w:type="spellEnd"/>
-    </w:p>
-    <w:p>
-      <w:pPr>
-        <w:pStyle w:val="ListParagraph"/>
-        <w:numPr>
-          <w:ilvl w:val="0"/>
-          <w:numId w:val="1"/>
-        </w:numPr>
-      </w:pPr>
-      <w:r>
-        <w:t>Annotation of some specific ankyrins</w:t>
-      </w:r>
-    </w:p>
-    <w:p>
-      <w:pPr>
-        <w:pStyle w:val="ListParagraph"/>
-        <w:numPr>
-          <w:ilvl w:val="0"/>
-          <w:numId w:val="1"/>
-        </w:numPr>
-      </w:pPr>
-      <w:r>
-        <w:t>RAGE protein completeness checks</w:t>
-      </w:r>
-    </w:p>
-    <w:p>
-      <w:pPr>
-        <w:pStyle w:val="ListParagraph"/>
-        <w:numPr>
-          <w:ilvl w:val="0"/>
-          <w:numId w:val="1"/>
-        </w:numPr>
-      </w:pPr>
-      <w:proofErr w:type="spellStart"/>
-      <w:r>
-        <w:t>SpoT</w:t>
-      </w:r>
-      <w:proofErr w:type="spellEnd"/>
-      <w:r>
-        <w:t xml:space="preserve"> name processing</w:t>
-      </w:r>
-    </w:p>
-    <w:p>
-      <w:pPr>
-        <w:pStyle w:val="ListParagraph"/>
-        <w:numPr>
-          <w:ilvl w:val="0"/>
-          <w:numId w:val="1"/>
-        </w:numPr>
-      </w:pPr>
-      <w:r>
-        <w:t>RAGE classification</w:t>
-      </w:r>
-    </w:p>
-    <w:p/>
-    <w:p>
-      <w:proofErr w:type="spellStart"/>
-      <w:r>
-        <w:t>Bakta</w:t>
-      </w:r>
-      <w:proofErr w:type="spellEnd"/>
-      <w:r>
-        <w:t xml:space="preserve"> annotation</w:t>
-      </w:r>
+      <w:bookmarkEnd w:id="0"/>
     </w:p>
     <w:p>
       <w:proofErr w:type="spellStart"/>
@@ -282,6 +1668,7 @@
     </w:p>
     <w:p>
       <w:r>
+        <w:lastRenderedPageBreak/>
         <w:t xml:space="preserve">This approach resulted in the correct annotation of most genes, however was insufficient for some proteins, often those with considerable sequence variability. Consequently, for a small group of proteins the required identity threshold was reduced from 90% to 80%. These are; </w:t>
       </w:r>
       <w:proofErr w:type="spellStart"/>
@@ -434,11 +1821,121 @@
         <w:t xml:space="preserve"> to remove the incomplete ones.</w:t>
       </w:r>
     </w:p>
+    <w:p>
+      <w:pPr>
+        <w:keepNext/>
+      </w:pPr>
+      <w:r>
+        <w:rPr>
+          <w:noProof/>
+        </w:rPr>
+        <w:drawing>
+          <wp:inline distT="0" distB="0" distL="0" distR="0" wp14:anchorId="44B48D19" wp14:editId="0A86A8FC">
+            <wp:extent cx="5943600" cy="4998085"/>
+            <wp:effectExtent l="0" t="0" r="0" b="0"/>
+            <wp:docPr id="3" name="Picture 3" descr="Overview of the Bakta annotation workflow"/>
+            <wp:cNvGraphicFramePr>
+              <a:graphicFrameLocks xmlns:a="http://schemas.openxmlformats.org/drawingml/2006/main" noChangeAspect="1"/>
+            </wp:cNvGraphicFramePr>
+            <a:graphic xmlns:a="http://schemas.openxmlformats.org/drawingml/2006/main">
+              <a:graphicData uri="http://schemas.openxmlformats.org/drawingml/2006/picture">
+                <pic:pic xmlns:pic="http://schemas.openxmlformats.org/drawingml/2006/picture">
+                  <pic:nvPicPr>
+                    <pic:cNvPr id="0" name="Picture 1" descr="Overview of the Bakta annotation workflow"/>
+                    <pic:cNvPicPr>
+                      <a:picLocks noChangeAspect="1" noChangeArrowheads="1"/>
+                    </pic:cNvPicPr>
+                  </pic:nvPicPr>
+                  <pic:blipFill>
+                    <a:blip r:embed="rId8">
+                      <a:extLst>
+                        <a:ext uri="{28A0092B-C50C-407E-A947-70E740481C1C}">
+                          <a14:useLocalDpi xmlns:a14="http://schemas.microsoft.com/office/drawing/2010/main" val="0"/>
+                        </a:ext>
+                      </a:extLst>
+                    </a:blip>
+                    <a:srcRect/>
+                    <a:stretch>
+                      <a:fillRect/>
+                    </a:stretch>
+                  </pic:blipFill>
+                  <pic:spPr bwMode="auto">
+                    <a:xfrm>
+                      <a:off x="0" y="0"/>
+                      <a:ext cx="5943600" cy="4998085"/>
+                    </a:xfrm>
+                    <a:prstGeom prst="rect">
+                      <a:avLst/>
+                    </a:prstGeom>
+                    <a:noFill/>
+                    <a:ln>
+                      <a:noFill/>
+                    </a:ln>
+                  </pic:spPr>
+                </pic:pic>
+              </a:graphicData>
+            </a:graphic>
+          </wp:inline>
+        </w:drawing>
+      </w:r>
+    </w:p>
+    <w:p>
+      <w:pPr>
+        <w:pStyle w:val="Caption"/>
+      </w:pPr>
+      <w:r>
+        <w:t xml:space="preserve">Figure </w:t>
+      </w:r>
+      <w:fldSimple w:instr=" SEQ Figure \* ARABIC ">
+        <w:r>
+          <w:rPr>
+            <w:noProof/>
+          </w:rPr>
+          <w:t>1</w:t>
+        </w:r>
+      </w:fldSimple>
+      <w:r>
+        <w:t xml:space="preserve"> </w:t>
+      </w:r>
+      <w:proofErr w:type="spellStart"/>
+      <w:r>
+        <w:t>Bakta</w:t>
+      </w:r>
+      <w:proofErr w:type="spellEnd"/>
+      <w:r>
+        <w:t xml:space="preserve"> annotation scheme from </w:t>
+      </w:r>
+      <w:proofErr w:type="spellStart"/>
+      <w:r>
+        <w:t>Schwengers</w:t>
+      </w:r>
+      <w:proofErr w:type="spellEnd"/>
+      <w:r>
+        <w:t xml:space="preserve"> et al (2021)</w:t>
+      </w:r>
+      <w:r>
+        <w:t xml:space="preserve">, showing the different databases involved and the processing steps. However, it doesn’t show the user provided </w:t>
+      </w:r>
+      <w:proofErr w:type="spellStart"/>
+      <w:r>
+        <w:t>protein.faa</w:t>
+      </w:r>
+      <w:proofErr w:type="spellEnd"/>
+      <w:r>
+        <w:t xml:space="preserve"> input.</w:t>
+      </w:r>
+    </w:p>
     <w:p/>
     <w:p>
-      <w:r>
+      <w:pPr>
+        <w:pStyle w:val="Heading2"/>
+      </w:pPr>
+      <w:bookmarkStart w:id="1" w:name="_Toc172639046"/>
+      <w:r>
+        <w:lastRenderedPageBreak/>
         <w:t>Adding new proteins</w:t>
       </w:r>
+      <w:bookmarkEnd w:id="1"/>
     </w:p>
     <w:p>
       <w:r>
@@ -507,7 +2004,6 @@
         </w:numPr>
       </w:pPr>
       <w:r>
-        <w:lastRenderedPageBreak/>
         <w:t>Ensure that there are no conflicting/contradictory gene names in the .</w:t>
       </w:r>
       <w:proofErr w:type="spellStart"/>
@@ -521,6 +2017,10 @@
     </w:p>
     <w:p/>
     <w:p>
+      <w:pPr>
+        <w:pStyle w:val="Heading3"/>
+      </w:pPr>
+      <w:bookmarkStart w:id="2" w:name="_Toc172639047"/>
       <w:r>
         <w:t xml:space="preserve">For genes with lower sequence </w:t>
       </w:r>
@@ -530,6 +2030,7 @@
       <w:r>
         <w:t xml:space="preserve"> you can:</w:t>
       </w:r>
+      <w:bookmarkEnd w:id="2"/>
     </w:p>
     <w:p>
       <w:pPr>
@@ -622,9 +2123,14 @@
     </w:p>
     <w:p/>
     <w:p>
+      <w:pPr>
+        <w:pStyle w:val="Heading1"/>
+      </w:pPr>
+      <w:bookmarkStart w:id="3" w:name="_Toc172639048"/>
       <w:r>
         <w:t>COG gene removal</w:t>
       </w:r>
+      <w:bookmarkEnd w:id="3"/>
     </w:p>
     <w:p>
       <w:proofErr w:type="spellStart"/>
@@ -701,9 +2207,15 @@
     </w:p>
     <w:p/>
     <w:p>
-      <w:r>
+      <w:pPr>
+        <w:pStyle w:val="Heading1"/>
+      </w:pPr>
+      <w:bookmarkStart w:id="4" w:name="_Toc172639049"/>
+      <w:r>
+        <w:lastRenderedPageBreak/>
         <w:t>Domain based annotation of ANKs and TPRs</w:t>
       </w:r>
+      <w:bookmarkEnd w:id="4"/>
     </w:p>
     <w:p>
       <w:r>
@@ -778,7 +2290,6 @@
     </w:p>
     <w:p>
       <w:r>
-        <w:lastRenderedPageBreak/>
         <w:t xml:space="preserve">The scripts over write any previous annotations for the </w:t>
       </w:r>
       <w:proofErr w:type="spellStart"/>
@@ -849,9 +2360,14 @@
     </w:p>
     <w:p/>
     <w:p>
+      <w:pPr>
+        <w:pStyle w:val="Heading1"/>
+      </w:pPr>
+      <w:bookmarkStart w:id="5" w:name="_Toc172639050"/>
       <w:r>
         <w:t>Annotation of some specific ankyrins</w:t>
       </w:r>
+      <w:bookmarkEnd w:id="5"/>
     </w:p>
     <w:p>
       <w:proofErr w:type="spellStart"/>
@@ -914,9 +2430,14 @@
     <w:p/>
     <w:p/>
     <w:p>
+      <w:pPr>
+        <w:pStyle w:val="Heading1"/>
+      </w:pPr>
+      <w:bookmarkStart w:id="6" w:name="_Toc172639051"/>
       <w:r>
         <w:t>RAGE protein completeness checks</w:t>
       </w:r>
+      <w:bookmarkEnd w:id="6"/>
     </w:p>
     <w:p>
       <w:r>
@@ -1057,8 +2578,904 @@
       </w:r>
     </w:p>
     <w:p/>
+    <w:p>
+      <w:pPr>
+        <w:pStyle w:val="Heading1"/>
+      </w:pPr>
+      <w:bookmarkStart w:id="7" w:name="_Toc172639052"/>
+      <w:proofErr w:type="spellStart"/>
+      <w:r>
+        <w:lastRenderedPageBreak/>
+        <w:t>spoT</w:t>
+      </w:r>
+      <w:proofErr w:type="spellEnd"/>
+      <w:r>
+        <w:t xml:space="preserve"> name processing</w:t>
+      </w:r>
+      <w:bookmarkEnd w:id="7"/>
+    </w:p>
+    <w:p>
+      <w:r>
+        <w:t xml:space="preserve">To handle these </w:t>
+      </w:r>
+      <w:proofErr w:type="gramStart"/>
+      <w:r>
+        <w:t>proteins</w:t>
+      </w:r>
+      <w:proofErr w:type="gramEnd"/>
+      <w:r>
+        <w:t xml:space="preserve"> we take 2 approaches:</w:t>
+      </w:r>
+    </w:p>
+    <w:p>
+      <w:pPr>
+        <w:pStyle w:val="ListParagraph"/>
+        <w:numPr>
+          <w:ilvl w:val="0"/>
+          <w:numId w:val="6"/>
+        </w:numPr>
+      </w:pPr>
+      <w:r>
+        <w:t xml:space="preserve">Blast searches to identify complete/full-length/bifunctional </w:t>
+      </w:r>
+      <w:proofErr w:type="spellStart"/>
+      <w:r>
+        <w:t>spoT</w:t>
+      </w:r>
+      <w:proofErr w:type="spellEnd"/>
+    </w:p>
+    <w:p>
+      <w:pPr>
+        <w:pStyle w:val="ListParagraph"/>
+        <w:numPr>
+          <w:ilvl w:val="0"/>
+          <w:numId w:val="6"/>
+        </w:numPr>
+      </w:pPr>
+      <w:r>
+        <w:t xml:space="preserve">Renaming genes with </w:t>
+      </w:r>
+      <w:proofErr w:type="spellStart"/>
+      <w:r>
+        <w:t>ppGpp</w:t>
+      </w:r>
+      <w:proofErr w:type="spellEnd"/>
+      <w:r>
+        <w:t xml:space="preserve"> or </w:t>
+      </w:r>
+      <w:proofErr w:type="spellStart"/>
+      <w:r>
+        <w:t>spoT</w:t>
+      </w:r>
+      <w:proofErr w:type="spellEnd"/>
+      <w:r>
+        <w:t xml:space="preserve"> in the product as </w:t>
+      </w:r>
+      <w:r>
+        <w:t xml:space="preserve">"truncated </w:t>
+      </w:r>
+      <w:proofErr w:type="spellStart"/>
+      <w:r>
+        <w:t>RelA</w:t>
+      </w:r>
+      <w:proofErr w:type="spellEnd"/>
+      <w:r>
+        <w:t>/</w:t>
+      </w:r>
+      <w:proofErr w:type="spellStart"/>
+      <w:r>
+        <w:t>SpoT</w:t>
+      </w:r>
+      <w:proofErr w:type="spellEnd"/>
+      <w:r>
+        <w:t xml:space="preserve"> homolog (RSH) protein"</w:t>
+      </w:r>
+      <w:r>
+        <w:t xml:space="preserve">, or as </w:t>
+      </w:r>
+      <w:r>
+        <w:t>"</w:t>
+      </w:r>
+      <w:proofErr w:type="spellStart"/>
+      <w:r>
+        <w:t>Orientia</w:t>
+      </w:r>
+      <w:proofErr w:type="spellEnd"/>
+      <w:r>
+        <w:t xml:space="preserve"> </w:t>
+      </w:r>
+      <w:proofErr w:type="spellStart"/>
+      <w:r>
+        <w:t>SpoT</w:t>
+      </w:r>
+      <w:proofErr w:type="spellEnd"/>
+      <w:r>
+        <w:t>-synthetase"</w:t>
+      </w:r>
+      <w:r>
+        <w:t xml:space="preserve"> if the gene length is &gt;1200 amino acids</w:t>
+      </w:r>
+    </w:p>
+    <w:p>
+      <w:r>
+        <w:t xml:space="preserve">Whilst this isn’t the most elegant solution, Jeanne wanted the truncated </w:t>
+      </w:r>
+      <w:proofErr w:type="spellStart"/>
+      <w:r>
+        <w:t>spoT</w:t>
+      </w:r>
+      <w:proofErr w:type="spellEnd"/>
+      <w:r>
+        <w:t xml:space="preserve"> to be named as </w:t>
+      </w:r>
+      <w:proofErr w:type="spellStart"/>
+      <w:r>
+        <w:t>spoT</w:t>
+      </w:r>
+      <w:proofErr w:type="spellEnd"/>
+      <w:r>
+        <w:t xml:space="preserve"> hydrolase, and “</w:t>
+      </w:r>
+      <w:r>
+        <w:t xml:space="preserve">truncated </w:t>
+      </w:r>
+      <w:proofErr w:type="spellStart"/>
+      <w:r>
+        <w:t>RelA</w:t>
+      </w:r>
+      <w:proofErr w:type="spellEnd"/>
+      <w:r>
+        <w:t>/</w:t>
+      </w:r>
+      <w:proofErr w:type="spellStart"/>
+      <w:r>
+        <w:t>SpoT</w:t>
+      </w:r>
+      <w:proofErr w:type="spellEnd"/>
+      <w:r>
+        <w:t xml:space="preserve"> homolog (RSH) protein</w:t>
+      </w:r>
+      <w:r>
+        <w:t xml:space="preserve">” was the compromise we reached as many of them were not positively identified as being of </w:t>
+      </w:r>
+      <w:proofErr w:type="spellStart"/>
+      <w:r>
+        <w:t>spoT</w:t>
+      </w:r>
+      <w:proofErr w:type="spellEnd"/>
+      <w:r>
+        <w:t xml:space="preserve"> origin but are of this family group. The </w:t>
+      </w:r>
+      <w:r>
+        <w:t>"</w:t>
+      </w:r>
+      <w:proofErr w:type="spellStart"/>
+      <w:r>
+        <w:t>Orientia</w:t>
+      </w:r>
+      <w:proofErr w:type="spellEnd"/>
+      <w:r>
+        <w:t xml:space="preserve"> </w:t>
+      </w:r>
+      <w:proofErr w:type="spellStart"/>
+      <w:r>
+        <w:t>SpoT</w:t>
+      </w:r>
+      <w:proofErr w:type="spellEnd"/>
+      <w:r>
+        <w:t>-synthetase"</w:t>
+      </w:r>
+      <w:r>
+        <w:t xml:space="preserve"> case is a bit different and identification is based on the fact that these proteins are considerably longer than the other </w:t>
+      </w:r>
+      <w:proofErr w:type="spellStart"/>
+      <w:r>
+        <w:t>spoT</w:t>
+      </w:r>
+      <w:proofErr w:type="spellEnd"/>
+      <w:r>
+        <w:t xml:space="preserve"> proteins in these organisms. However, it should probably be checked in the future to ensure that new proteins identified with this contain synthase domains (the pattern many not always hold).</w:t>
+      </w:r>
+    </w:p>
     <w:p/>
+    <w:p>
+      <w:pPr>
+        <w:pStyle w:val="Heading1"/>
+      </w:pPr>
+      <w:bookmarkStart w:id="8" w:name="_Toc172639053"/>
+      <w:r>
+        <w:t>RAGE classification</w:t>
+      </w:r>
+      <w:bookmarkEnd w:id="8"/>
+    </w:p>
+    <w:p>
+      <w:r>
+        <w:t>This contains 3 main steps:</w:t>
+      </w:r>
+    </w:p>
+    <w:p>
+      <w:pPr>
+        <w:pStyle w:val="ListParagraph"/>
+        <w:numPr>
+          <w:ilvl w:val="0"/>
+          <w:numId w:val="7"/>
+        </w:numPr>
+      </w:pPr>
+      <w:r>
+        <w:t>Identification of potential RAGE boundaries</w:t>
+      </w:r>
+    </w:p>
+    <w:p>
+      <w:pPr>
+        <w:pStyle w:val="ListParagraph"/>
+        <w:numPr>
+          <w:ilvl w:val="0"/>
+          <w:numId w:val="7"/>
+        </w:numPr>
+      </w:pPr>
+      <w:r>
+        <w:t>Identification of RAGE derived regions</w:t>
+      </w:r>
+    </w:p>
+    <w:p>
+      <w:pPr>
+        <w:pStyle w:val="ListParagraph"/>
+        <w:numPr>
+          <w:ilvl w:val="0"/>
+          <w:numId w:val="7"/>
+        </w:numPr>
+      </w:pPr>
+      <w:r>
+        <w:t>Identification of potential RAGE boundaries contained within RAGE derived regions with full length genes required for the RAGEs</w:t>
+      </w:r>
+    </w:p>
+    <w:p>
+      <w:pPr>
+        <w:keepNext/>
+      </w:pPr>
+      <w:r>
+        <w:rPr>
+          <w:noProof/>
+        </w:rPr>
+        <w:drawing>
+          <wp:inline distT="0" distB="0" distL="0" distR="0" wp14:anchorId="3B1BF274" wp14:editId="25703196">
+            <wp:extent cx="5943600" cy="1911985"/>
+            <wp:effectExtent l="0" t="0" r="0" b="0"/>
+            <wp:docPr id="1" name="Picture 1"/>
+            <wp:cNvGraphicFramePr>
+              <a:graphicFrameLocks xmlns:a="http://schemas.openxmlformats.org/drawingml/2006/main" noChangeAspect="1"/>
+            </wp:cNvGraphicFramePr>
+            <a:graphic xmlns:a="http://schemas.openxmlformats.org/drawingml/2006/main">
+              <a:graphicData uri="http://schemas.openxmlformats.org/drawingml/2006/picture">
+                <pic:pic xmlns:pic="http://schemas.openxmlformats.org/drawingml/2006/picture">
+                  <pic:nvPicPr>
+                    <pic:cNvPr id="1" name=""/>
+                    <pic:cNvPicPr/>
+                  </pic:nvPicPr>
+                  <pic:blipFill>
+                    <a:blip r:embed="rId9"/>
+                    <a:stretch>
+                      <a:fillRect/>
+                    </a:stretch>
+                  </pic:blipFill>
+                  <pic:spPr>
+                    <a:xfrm>
+                      <a:off x="0" y="0"/>
+                      <a:ext cx="5943600" cy="1911985"/>
+                    </a:xfrm>
+                    <a:prstGeom prst="rect">
+                      <a:avLst/>
+                    </a:prstGeom>
+                  </pic:spPr>
+                </pic:pic>
+              </a:graphicData>
+            </a:graphic>
+          </wp:inline>
+        </w:drawing>
+      </w:r>
+    </w:p>
+    <w:p>
+      <w:pPr>
+        <w:pStyle w:val="Caption"/>
+      </w:pPr>
+      <w:r>
+        <w:t xml:space="preserve">Figure </w:t>
+      </w:r>
+      <w:fldSimple w:instr=" SEQ Figure \* ARABIC ">
+        <w:r>
+          <w:rPr>
+            <w:noProof/>
+          </w:rPr>
+          <w:t>2</w:t>
+        </w:r>
+      </w:fldSimple>
+      <w:r>
+        <w:t xml:space="preserve"> Flow chart of RAGE classification methodology</w:t>
+      </w:r>
+    </w:p>
+    <w:p/>
+    <w:p>
+      <w:pPr>
+        <w:pStyle w:val="Heading2"/>
+      </w:pPr>
+      <w:bookmarkStart w:id="9" w:name="_Toc172639054"/>
+      <w:r>
+        <w:t>Identification of potential RAGE boundaries</w:t>
+      </w:r>
+      <w:bookmarkEnd w:id="9"/>
+    </w:p>
+    <w:p>
+      <w:pPr>
+        <w:pStyle w:val="ListParagraph"/>
+        <w:numPr>
+          <w:ilvl w:val="0"/>
+          <w:numId w:val="8"/>
+        </w:numPr>
+      </w:pPr>
+      <w:r>
+        <w:t>A complete RAGE must contain an integrase “facing” into the RAGE</w:t>
+      </w:r>
+    </w:p>
+    <w:p>
+      <w:pPr>
+        <w:pStyle w:val="ListParagraph"/>
+        <w:numPr>
+          <w:ilvl w:val="0"/>
+          <w:numId w:val="8"/>
+        </w:numPr>
+      </w:pPr>
+      <w:r>
+        <w:t xml:space="preserve">It be bounded by either 2 integrases or an integrase and a </w:t>
+      </w:r>
+      <w:proofErr w:type="spellStart"/>
+      <w:r>
+        <w:t>dnaA</w:t>
+      </w:r>
+      <w:proofErr w:type="spellEnd"/>
+    </w:p>
+    <w:p>
+      <w:r>
+        <w:lastRenderedPageBreak/>
+        <w:t>The first script identifies all of these and outputs this information as a bed file.</w:t>
+      </w:r>
+    </w:p>
+    <w:p>
+      <w:pPr>
+        <w:keepNext/>
+      </w:pPr>
+      <w:r>
+        <w:rPr>
+          <w:noProof/>
+        </w:rPr>
+        <w:drawing>
+          <wp:inline distT="0" distB="0" distL="0" distR="0" wp14:anchorId="3CB34AF4" wp14:editId="38ADCE77">
+            <wp:extent cx="4593102" cy="3554394"/>
+            <wp:effectExtent l="0" t="0" r="0" b="8255"/>
+            <wp:docPr id="2" name="Picture 2"/>
+            <wp:cNvGraphicFramePr>
+              <a:graphicFrameLocks xmlns:a="http://schemas.openxmlformats.org/drawingml/2006/main" noChangeAspect="1"/>
+            </wp:cNvGraphicFramePr>
+            <a:graphic xmlns:a="http://schemas.openxmlformats.org/drawingml/2006/main">
+              <a:graphicData uri="http://schemas.openxmlformats.org/drawingml/2006/picture">
+                <pic:pic xmlns:pic="http://schemas.openxmlformats.org/drawingml/2006/picture">
+                  <pic:nvPicPr>
+                    <pic:cNvPr id="1" name=""/>
+                    <pic:cNvPicPr/>
+                  </pic:nvPicPr>
+                  <pic:blipFill>
+                    <a:blip r:embed="rId10"/>
+                    <a:stretch>
+                      <a:fillRect/>
+                    </a:stretch>
+                  </pic:blipFill>
+                  <pic:spPr>
+                    <a:xfrm>
+                      <a:off x="0" y="0"/>
+                      <a:ext cx="4639377" cy="3590204"/>
+                    </a:xfrm>
+                    <a:prstGeom prst="rect">
+                      <a:avLst/>
+                    </a:prstGeom>
+                  </pic:spPr>
+                </pic:pic>
+              </a:graphicData>
+            </a:graphic>
+          </wp:inline>
+        </w:drawing>
+      </w:r>
+    </w:p>
+    <w:p>
+      <w:pPr>
+        <w:pStyle w:val="Caption"/>
+      </w:pPr>
+      <w:r>
+        <w:t xml:space="preserve">Figure </w:t>
+      </w:r>
+      <w:fldSimple w:instr=" SEQ Figure \* ARABIC ">
+        <w:r>
+          <w:rPr>
+            <w:noProof/>
+          </w:rPr>
+          <w:t>3</w:t>
+        </w:r>
+      </w:fldSimple>
+      <w:r>
+        <w:t xml:space="preserve"> All possible RAGE boundaries with</w:t>
+      </w:r>
+      <w:r>
+        <w:t xml:space="preserve"> single headed</w:t>
+      </w:r>
+      <w:r>
+        <w:t xml:space="preserve"> arrows showing the direction of the integrase</w:t>
+      </w:r>
+      <w:r>
+        <w:t xml:space="preserve"> (facing into the RAGE, or away from the RAGE). Double headed arrows show the region identified as a possible RAGE boundary region.</w:t>
+      </w:r>
+    </w:p>
+    <w:p/>
+    <w:p>
+      <w:pPr>
+        <w:pStyle w:val="Heading2"/>
+      </w:pPr>
+      <w:bookmarkStart w:id="10" w:name="_Toc172639055"/>
+      <w:r>
+        <w:t>Identification of RAGE derived regions</w:t>
+      </w:r>
+      <w:bookmarkEnd w:id="10"/>
+    </w:p>
+    <w:p>
+      <w:r>
+        <w:t>RAGE derived regions are areas containing RAGE proteins</w:t>
+      </w:r>
+    </w:p>
+    <w:p>
+      <w:pPr>
+        <w:pStyle w:val="ListParagraph"/>
+        <w:numPr>
+          <w:ilvl w:val="0"/>
+          <w:numId w:val="9"/>
+        </w:numPr>
+      </w:pPr>
+      <w:r>
+        <w:t xml:space="preserve">The region must contain genes found in </w:t>
+      </w:r>
+      <w:r>
+        <w:t>lists_combined.txt</w:t>
+      </w:r>
+      <w:r>
+        <w:t xml:space="preserve"> </w:t>
+      </w:r>
+    </w:p>
+    <w:p>
+      <w:pPr>
+        <w:pStyle w:val="ListParagraph"/>
+        <w:numPr>
+          <w:ilvl w:val="0"/>
+          <w:numId w:val="9"/>
+        </w:numPr>
+      </w:pPr>
+      <w:r>
+        <w:t xml:space="preserve">The region must contain no genes found in </w:t>
+      </w:r>
+      <w:r>
+        <w:t>exclusion_list.txt</w:t>
+      </w:r>
+    </w:p>
+    <w:p>
+      <w:pPr>
+        <w:pStyle w:val="ListParagraph"/>
+        <w:numPr>
+          <w:ilvl w:val="0"/>
+          <w:numId w:val="9"/>
+        </w:numPr>
+      </w:pPr>
+      <w:r>
+        <w:t xml:space="preserve">A region is permitted 1 gene which doesn’t match data in </w:t>
+      </w:r>
+      <w:r>
+        <w:t>lists_combined.txt</w:t>
+      </w:r>
+    </w:p>
+    <w:p>
+      <w:pPr>
+        <w:pStyle w:val="ListParagraph"/>
+        <w:numPr>
+          <w:ilvl w:val="0"/>
+          <w:numId w:val="9"/>
+        </w:numPr>
+      </w:pPr>
+      <w:r>
+        <w:t xml:space="preserve">A region starts at the first gene found in </w:t>
+      </w:r>
+      <w:r>
+        <w:t>lists_combined.txt</w:t>
+      </w:r>
+      <w:r>
+        <w:t xml:space="preserve"> and continues until the second unmatched gene is found (unmatched genes are not written to the area) or an item from </w:t>
+      </w:r>
+      <w:r>
+        <w:t>exclusion_list.txt</w:t>
+      </w:r>
+      <w:r>
+        <w:t xml:space="preserve"> is identified</w:t>
+      </w:r>
+    </w:p>
+    <w:p>
+      <w:pPr>
+        <w:pStyle w:val="ListParagraph"/>
+        <w:numPr>
+          <w:ilvl w:val="0"/>
+          <w:numId w:val="9"/>
+        </w:numPr>
+      </w:pPr>
+      <w:r>
+        <w:t xml:space="preserve">It must contain </w:t>
+      </w:r>
+      <w:r>
+        <w:t>2 or more</w:t>
+      </w:r>
+      <w:r>
+        <w:t xml:space="preserve"> genes (excluding skipped ones)</w:t>
+      </w:r>
+      <w:r>
+        <w:t xml:space="preserve"> this resolves issues where genes can be shared between either group</w:t>
+      </w:r>
+    </w:p>
+    <w:p/>
+    <w:p>
+      <w:pPr>
+        <w:pStyle w:val="Heading3"/>
+      </w:pPr>
+      <w:bookmarkStart w:id="11" w:name="_Toc172639056"/>
+      <w:r>
+        <w:t xml:space="preserve">Method for </w:t>
+      </w:r>
+      <w:r>
+        <w:t>lists_combined.txt</w:t>
+      </w:r>
+      <w:r>
+        <w:t xml:space="preserve"> development</w:t>
+      </w:r>
+      <w:bookmarkEnd w:id="11"/>
+    </w:p>
+    <w:p>
+      <w:pPr>
+        <w:pStyle w:val="ListParagraph"/>
+        <w:numPr>
+          <w:ilvl w:val="0"/>
+          <w:numId w:val="10"/>
+        </w:numPr>
+      </w:pPr>
+      <w:r>
+        <w:t>Creation of a list of known RAGE proteins based on the manuscript</w:t>
+      </w:r>
+    </w:p>
+    <w:p>
+      <w:pPr>
+        <w:pStyle w:val="ListParagraph"/>
+        <w:numPr>
+          <w:ilvl w:val="0"/>
+          <w:numId w:val="10"/>
+        </w:numPr>
+      </w:pPr>
+      <w:r>
+        <w:t>Addition of genes based on gaps in the resultant bed files (in a couple of test genomes)</w:t>
+      </w:r>
+    </w:p>
+    <w:p>
+      <w:pPr>
+        <w:pStyle w:val="ListParagraph"/>
+        <w:numPr>
+          <w:ilvl w:val="0"/>
+          <w:numId w:val="10"/>
+        </w:numPr>
+      </w:pPr>
+      <w:r>
+        <w:t>Then checking the functioning of the list in other genomes</w:t>
+      </w:r>
+    </w:p>
+    <w:p>
+      <w:pPr>
+        <w:pStyle w:val="Heading3"/>
+      </w:pPr>
+      <w:bookmarkStart w:id="12" w:name="_Toc172639057"/>
+      <w:r>
+        <w:lastRenderedPageBreak/>
+        <w:t>Exclusion list development</w:t>
+      </w:r>
+      <w:bookmarkEnd w:id="12"/>
+    </w:p>
+    <w:p>
+      <w:r>
+        <w:t>Created through observation of genes with nested names but aren’t found in RAGE regions.</w:t>
+      </w:r>
+    </w:p>
+    <w:p/>
+    <w:p>
+      <w:pPr>
+        <w:pStyle w:val="Heading2"/>
+      </w:pPr>
+      <w:bookmarkStart w:id="13" w:name="_Toc172639058"/>
+      <w:r>
+        <w:t>Identification of complete RAGEs</w:t>
+      </w:r>
+      <w:bookmarkEnd w:id="13"/>
+    </w:p>
+    <w:p>
+      <w:pPr>
+        <w:pStyle w:val="ListParagraph"/>
+        <w:numPr>
+          <w:ilvl w:val="0"/>
+          <w:numId w:val="14"/>
+        </w:numPr>
+      </w:pPr>
+      <w:r>
+        <w:t xml:space="preserve">Identification of regions contained in both the RAGE boundaries and RAGE derived regions (using </w:t>
+      </w:r>
+      <w:proofErr w:type="spellStart"/>
+      <w:r>
+        <w:t>bedtools</w:t>
+      </w:r>
+      <w:proofErr w:type="spellEnd"/>
+      <w:r>
+        <w:t>)</w:t>
+      </w:r>
+    </w:p>
+    <w:p>
+      <w:pPr>
+        <w:pStyle w:val="ListParagraph"/>
+        <w:numPr>
+          <w:ilvl w:val="0"/>
+          <w:numId w:val="14"/>
+        </w:numPr>
+      </w:pPr>
+      <w:r>
+        <w:t xml:space="preserve">Checking for the presence of each of these genes; </w:t>
+      </w:r>
+      <w:r>
+        <w:t xml:space="preserve">'complete </w:t>
+      </w:r>
+      <w:proofErr w:type="spellStart"/>
+      <w:r>
+        <w:t>traa</w:t>
+      </w:r>
+      <w:proofErr w:type="spellEnd"/>
+      <w:r>
+        <w:t xml:space="preserve">', 'complete </w:t>
+      </w:r>
+      <w:proofErr w:type="spellStart"/>
+      <w:r>
+        <w:t>trab</w:t>
+      </w:r>
+      <w:proofErr w:type="spellEnd"/>
+      <w:r>
+        <w:t xml:space="preserve">', 'complete trac', 'complete trad', 'complete </w:t>
+      </w:r>
+      <w:proofErr w:type="spellStart"/>
+      <w:r>
+        <w:t>trae</w:t>
+      </w:r>
+      <w:proofErr w:type="spellEnd"/>
+      <w:r>
+        <w:t xml:space="preserve">', 'complete </w:t>
+      </w:r>
+      <w:proofErr w:type="spellStart"/>
+      <w:r>
+        <w:t>traf</w:t>
+      </w:r>
+      <w:proofErr w:type="spellEnd"/>
+      <w:r>
+        <w:t xml:space="preserve">', 'complete </w:t>
+      </w:r>
+      <w:proofErr w:type="spellStart"/>
+      <w:r>
+        <w:t>trag</w:t>
+      </w:r>
+      <w:proofErr w:type="spellEnd"/>
+      <w:r>
+        <w:t xml:space="preserve">', 'complete </w:t>
+      </w:r>
+      <w:proofErr w:type="spellStart"/>
+      <w:r>
+        <w:t>trah</w:t>
+      </w:r>
+      <w:proofErr w:type="spellEnd"/>
+      <w:r>
+        <w:t xml:space="preserve">', 'complete </w:t>
+      </w:r>
+      <w:proofErr w:type="spellStart"/>
+      <w:r>
+        <w:t>trai</w:t>
+      </w:r>
+      <w:proofErr w:type="spellEnd"/>
+      <w:r>
+        <w:t xml:space="preserve">', 'complete </w:t>
+      </w:r>
+      <w:proofErr w:type="spellStart"/>
+      <w:r>
+        <w:t>trak</w:t>
+      </w:r>
+      <w:proofErr w:type="spellEnd"/>
+      <w:r>
+        <w:t xml:space="preserve">', 'complete </w:t>
+      </w:r>
+      <w:proofErr w:type="spellStart"/>
+      <w:r>
+        <w:t>tral</w:t>
+      </w:r>
+      <w:proofErr w:type="spellEnd"/>
+      <w:r>
+        <w:t xml:space="preserve">', 'complete </w:t>
+      </w:r>
+      <w:proofErr w:type="spellStart"/>
+      <w:r>
+        <w:t>tran</w:t>
+      </w:r>
+      <w:proofErr w:type="spellEnd"/>
+      <w:r>
+        <w:t xml:space="preserve">', 'complete </w:t>
+      </w:r>
+      <w:proofErr w:type="spellStart"/>
+      <w:r>
+        <w:t>trau</w:t>
+      </w:r>
+      <w:proofErr w:type="spellEnd"/>
+      <w:r>
+        <w:t xml:space="preserve">', 'complete </w:t>
+      </w:r>
+      <w:proofErr w:type="spellStart"/>
+      <w:r>
+        <w:t>trav</w:t>
+      </w:r>
+      <w:proofErr w:type="spellEnd"/>
+      <w:r>
+        <w:t xml:space="preserve">', 'complete </w:t>
+      </w:r>
+      <w:proofErr w:type="spellStart"/>
+      <w:r>
+        <w:t>traw</w:t>
+      </w:r>
+      <w:proofErr w:type="spellEnd"/>
+      <w:r>
+        <w:t>', 'complete integrase'</w:t>
+      </w:r>
+      <w:r>
+        <w:t xml:space="preserve"> and</w:t>
+      </w:r>
+      <w:r>
+        <w:t xml:space="preserve"> 'complete </w:t>
+      </w:r>
+      <w:proofErr w:type="spellStart"/>
+      <w:r>
+        <w:t>trbc</w:t>
+      </w:r>
+      <w:proofErr w:type="spellEnd"/>
+      <w:proofErr w:type="gramStart"/>
+      <w:r>
+        <w:t>'</w:t>
+      </w:r>
+      <w:r>
+        <w:t xml:space="preserve"> .</w:t>
+      </w:r>
+      <w:proofErr w:type="gramEnd"/>
+      <w:r>
+        <w:t xml:space="preserve"> 2 copies of </w:t>
+      </w:r>
+      <w:r>
+        <w:t>'complete trad'</w:t>
+      </w:r>
+      <w:r>
+        <w:t xml:space="preserve"> are required.</w:t>
+      </w:r>
+    </w:p>
+    <w:p>
+      <w:pPr>
+        <w:pStyle w:val="ListParagraph"/>
+        <w:numPr>
+          <w:ilvl w:val="0"/>
+          <w:numId w:val="14"/>
+        </w:numPr>
+      </w:pPr>
+      <w:r>
+        <w:t>1 cargo protein and 1 transposase from each list are required</w:t>
+      </w:r>
+    </w:p>
+    <w:p/>
+    <w:p>
+      <w:pPr>
+        <w:pStyle w:val="Heading2"/>
+      </w:pPr>
+      <w:bookmarkStart w:id="14" w:name="_Toc172639059"/>
+      <w:r>
+        <w:t>Modifications</w:t>
+      </w:r>
+      <w:bookmarkEnd w:id="14"/>
+    </w:p>
+    <w:p>
+      <w:pPr>
+        <w:pStyle w:val="Heading3"/>
+      </w:pPr>
+      <w:bookmarkStart w:id="15" w:name="_Toc172639060"/>
+      <w:r>
+        <w:t>Possible modification</w:t>
+      </w:r>
+      <w:r>
+        <w:t>s to RAGE derived regions</w:t>
+      </w:r>
+      <w:bookmarkEnd w:id="15"/>
+    </w:p>
+    <w:p>
+      <w:pPr>
+        <w:pStyle w:val="ListParagraph"/>
+        <w:numPr>
+          <w:ilvl w:val="0"/>
+          <w:numId w:val="11"/>
+        </w:numPr>
+      </w:pPr>
+      <w:r>
+        <w:t xml:space="preserve">Increase the number of permitted skips, simply change the value in the </w:t>
+      </w:r>
+      <w:r>
+        <w:t>2_rage_derived_regions.py</w:t>
+      </w:r>
+      <w:r>
+        <w:t xml:space="preserve"> script. The section where this would be modified is commented</w:t>
+      </w:r>
+    </w:p>
+    <w:p>
+      <w:pPr>
+        <w:pStyle w:val="ListParagraph"/>
+        <w:numPr>
+          <w:ilvl w:val="0"/>
+          <w:numId w:val="11"/>
+        </w:numPr>
+      </w:pPr>
+      <w:r>
+        <w:t>Inclusion list, genes can be added or removed from this txt file affecting genes recognised as RAGE. This is the simplest way to make changes.</w:t>
+      </w:r>
+    </w:p>
+    <w:p>
+      <w:pPr>
+        <w:pStyle w:val="ListParagraph"/>
+        <w:numPr>
+          <w:ilvl w:val="0"/>
+          <w:numId w:val="11"/>
+        </w:numPr>
+      </w:pPr>
+      <w:r>
+        <w:t xml:space="preserve">Exclusion list, genes which should not be appearing in the RAGE derived regions can be added to this. If there are issues with certain proteins being included, this is another very simple way to make modifications. </w:t>
+      </w:r>
+    </w:p>
+    <w:p>
+      <w:pPr>
+        <w:pStyle w:val="Heading3"/>
+      </w:pPr>
+      <w:bookmarkStart w:id="16" w:name="_Toc172639061"/>
+      <w:r>
+        <w:t>Modification of complete RAGE criteria</w:t>
+      </w:r>
+      <w:bookmarkEnd w:id="16"/>
+    </w:p>
+    <w:p>
+      <w:r>
+        <w:t xml:space="preserve">It is possible to change the requirements by adding or removing genes (names, products or parts of either) to the </w:t>
+      </w:r>
+      <w:proofErr w:type="spellStart"/>
+      <w:r>
+        <w:t>tra_genes</w:t>
+      </w:r>
+      <w:proofErr w:type="spellEnd"/>
+      <w:r>
+        <w:t xml:space="preserve"> list. However, you will likely have to create a method to identify complete versions of any genes you add.</w:t>
+      </w:r>
+    </w:p>
+    <w:p>
+      <w:r>
+        <w:t xml:space="preserve">Transposase or cargo list can also be modified, however for these lists only one hit from each is required. So, it is unlikely to make much of a difference. </w:t>
+      </w:r>
+    </w:p>
     <w:sectPr>
+      <w:footerReference w:type="default" r:id="rId11"/>
       <w:pgSz w:w="12240" w:h="15840"/>
       <w:pgMar w:top="1440" w:right="1440" w:bottom="1440" w:left="1440" w:header="720" w:footer="720" w:gutter="0"/>
       <w:cols w:space="720"/>
@@ -1068,9 +3485,285 @@
 </w:document>
 </file>
 
+<file path=word/endnotes.xml><?xml version="1.0" encoding="utf-8"?>
+<w:endnotes xmlns:wpc="http://schemas.microsoft.com/office/word/2010/wordprocessingCanvas" xmlns:cx="http://schemas.microsoft.com/office/drawing/2014/chartex" xmlns:cx1="http://schemas.microsoft.com/office/drawing/2015/9/8/chartex" xmlns:cx2="http://schemas.microsoft.com/office/drawing/2015/10/21/chartex" xmlns:cx3="http://schemas.microsoft.com/office/drawing/2016/5/9/chartex" xmlns:cx4="http://schemas.microsoft.com/office/drawing/2016/5/10/chartex" xmlns:cx5="http://schemas.microsoft.com/office/drawing/2016/5/11/chartex" xmlns:cx6="http://schemas.microsoft.com/office/drawing/2016/5/12/chartex" xmlns:cx7="http://schemas.microsoft.com/office/drawing/2016/5/13/chartex" xmlns:cx8="http://schemas.microsoft.com/office/drawing/2016/5/14/chartex" xmlns:mc="http://schemas.openxmlformats.org/markup-compatibility/2006" xmlns:aink="http://schemas.microsoft.com/office/drawing/2016/ink" xmlns:am3d="http://schemas.microsoft.com/office/drawing/2017/model3d" xmlns:o="urn:schemas-microsoft-com:office:office" xmlns:r="http://schemas.openxmlformats.org/officeDocument/2006/relationships" xmlns:m="http://schemas.openxmlformats.org/officeDocument/2006/math" xmlns:v="urn:schemas-microsoft-com:vml" xmlns:wp14="http://schemas.microsoft.com/office/word/2010/wordprocessingDrawing" xmlns:wp="http://schemas.openxmlformats.org/drawingml/2006/wordprocessingDrawing" xmlns:w10="urn:schemas-microsoft-com:office:word" xmlns:w="http://schemas.openxmlformats.org/wordprocessingml/2006/main" xmlns:w14="http://schemas.microsoft.com/office/word/2010/wordml" xmlns:w15="http://schemas.microsoft.com/office/word/2012/wordml" xmlns:w16cex="http://schemas.microsoft.com/office/word/2018/wordml/cex" xmlns:w16cid="http://schemas.microsoft.com/office/word/2016/wordml/cid" xmlns:w16="http://schemas.microsoft.com/office/word/2018/wordml" xmlns:w16sdtdh="http://schemas.microsoft.com/office/word/2020/wordml/sdtdatahash" xmlns:w16se="http://schemas.microsoft.com/office/word/2015/wordml/symex" xmlns:wpg="http://schemas.microsoft.com/office/word/2010/wordprocessingGroup" xmlns:wpi="http://schemas.microsoft.com/office/word/2010/wordprocessingInk" xmlns:wne="http://schemas.microsoft.com/office/word/2006/wordml" xmlns:wps="http://schemas.microsoft.com/office/word/2010/wordprocessingShape" mc:Ignorable="w14 w15 w16se w16cid w16 w16cex w16sdtdh wp14">
+  <w:endnote w:type="separator" w:id="-1">
+    <w:p>
+      <w:pPr>
+        <w:spacing w:after="0" w:line="240" w:lineRule="auto"/>
+      </w:pPr>
+      <w:r>
+        <w:separator/>
+      </w:r>
+    </w:p>
+  </w:endnote>
+  <w:endnote w:type="continuationSeparator" w:id="0">
+    <w:p>
+      <w:pPr>
+        <w:spacing w:after="0" w:line="240" w:lineRule="auto"/>
+      </w:pPr>
+      <w:r>
+        <w:continuationSeparator/>
+      </w:r>
+    </w:p>
+  </w:endnote>
+</w:endnotes>
+</file>
+
+<file path=word/footer1.xml><?xml version="1.0" encoding="utf-8"?>
+<w:ftr xmlns:wpc="http://schemas.microsoft.com/office/word/2010/wordprocessingCanvas" xmlns:cx="http://schemas.microsoft.com/office/drawing/2014/chartex" xmlns:cx1="http://schemas.microsoft.com/office/drawing/2015/9/8/chartex" xmlns:cx2="http://schemas.microsoft.com/office/drawing/2015/10/21/chartex" xmlns:cx3="http://schemas.microsoft.com/office/drawing/2016/5/9/chartex" xmlns:cx4="http://schemas.microsoft.com/office/drawing/2016/5/10/chartex" xmlns:cx5="http://schemas.microsoft.com/office/drawing/2016/5/11/chartex" xmlns:cx6="http://schemas.microsoft.com/office/drawing/2016/5/12/chartex" xmlns:cx7="http://schemas.microsoft.com/office/drawing/2016/5/13/chartex" xmlns:cx8="http://schemas.microsoft.com/office/drawing/2016/5/14/chartex" xmlns:mc="http://schemas.openxmlformats.org/markup-compatibility/2006" xmlns:aink="http://schemas.microsoft.com/office/drawing/2016/ink" xmlns:am3d="http://schemas.microsoft.com/office/drawing/2017/model3d" xmlns:o="urn:schemas-microsoft-com:office:office" xmlns:r="http://schemas.openxmlformats.org/officeDocument/2006/relationships" xmlns:m="http://schemas.openxmlformats.org/officeDocument/2006/math" xmlns:v="urn:schemas-microsoft-com:vml" xmlns:wp14="http://schemas.microsoft.com/office/word/2010/wordprocessingDrawing" xmlns:wp="http://schemas.openxmlformats.org/drawingml/2006/wordprocessingDrawing" xmlns:w10="urn:schemas-microsoft-com:office:word" xmlns:w="http://schemas.openxmlformats.org/wordprocessingml/2006/main" xmlns:w14="http://schemas.microsoft.com/office/word/2010/wordml" xmlns:w15="http://schemas.microsoft.com/office/word/2012/wordml" xmlns:w16cex="http://schemas.microsoft.com/office/word/2018/wordml/cex" xmlns:w16cid="http://schemas.microsoft.com/office/word/2016/wordml/cid" xmlns:w16="http://schemas.microsoft.com/office/word/2018/wordml" xmlns:w16sdtdh="http://schemas.microsoft.com/office/word/2020/wordml/sdtdatahash" xmlns:w16se="http://schemas.microsoft.com/office/word/2015/wordml/symex" xmlns:wpg="http://schemas.microsoft.com/office/word/2010/wordprocessingGroup" xmlns:wpi="http://schemas.microsoft.com/office/word/2010/wordprocessingInk" xmlns:wne="http://schemas.microsoft.com/office/word/2006/wordml" xmlns:wps="http://schemas.microsoft.com/office/word/2010/wordprocessingShape" mc:Ignorable="w14 w15 w16se w16cid w16 w16cex w16sdtdh wp14">
+  <w:sdt>
+    <w:sdtPr>
+      <w:id w:val="-1396900233"/>
+      <w:docPartObj>
+        <w:docPartGallery w:val="Page Numbers (Bottom of Page)"/>
+        <w:docPartUnique/>
+      </w:docPartObj>
+    </w:sdtPr>
+    <w:sdtContent>
+      <w:p>
+        <w:pPr>
+          <w:pStyle w:val="Footer"/>
+          <w:jc w:val="right"/>
+        </w:pPr>
+        <w:r>
+          <w:fldChar w:fldCharType="begin"/>
+        </w:r>
+        <w:r>
+          <w:instrText>PAGE   \* MERGEFORMAT</w:instrText>
+        </w:r>
+        <w:r>
+          <w:fldChar w:fldCharType="separate"/>
+        </w:r>
+        <w:r>
+          <w:t>2</w:t>
+        </w:r>
+        <w:r>
+          <w:fldChar w:fldCharType="end"/>
+        </w:r>
+      </w:p>
+    </w:sdtContent>
+  </w:sdt>
+  <w:p>
+    <w:pPr>
+      <w:pStyle w:val="Footer"/>
+    </w:pPr>
+  </w:p>
+</w:ftr>
+</file>
+
+<file path=word/footnotes.xml><?xml version="1.0" encoding="utf-8"?>
+<w:footnotes xmlns:wpc="http://schemas.microsoft.com/office/word/2010/wordprocessingCanvas" xmlns:cx="http://schemas.microsoft.com/office/drawing/2014/chartex" xmlns:cx1="http://schemas.microsoft.com/office/drawing/2015/9/8/chartex" xmlns:cx2="http://schemas.microsoft.com/office/drawing/2015/10/21/chartex" xmlns:cx3="http://schemas.microsoft.com/office/drawing/2016/5/9/chartex" xmlns:cx4="http://schemas.microsoft.com/office/drawing/2016/5/10/chartex" xmlns:cx5="http://schemas.microsoft.com/office/drawing/2016/5/11/chartex" xmlns:cx6="http://schemas.microsoft.com/office/drawing/2016/5/12/chartex" xmlns:cx7="http://schemas.microsoft.com/office/drawing/2016/5/13/chartex" xmlns:cx8="http://schemas.microsoft.com/office/drawing/2016/5/14/chartex" xmlns:mc="http://schemas.openxmlformats.org/markup-compatibility/2006" xmlns:aink="http://schemas.microsoft.com/office/drawing/2016/ink" xmlns:am3d="http://schemas.microsoft.com/office/drawing/2017/model3d" xmlns:o="urn:schemas-microsoft-com:office:office" xmlns:r="http://schemas.openxmlformats.org/officeDocument/2006/relationships" xmlns:m="http://schemas.openxmlformats.org/officeDocument/2006/math" xmlns:v="urn:schemas-microsoft-com:vml" xmlns:wp14="http://schemas.microsoft.com/office/word/2010/wordprocessingDrawing" xmlns:wp="http://schemas.openxmlformats.org/drawingml/2006/wordprocessingDrawing" xmlns:w10="urn:schemas-microsoft-com:office:word" xmlns:w="http://schemas.openxmlformats.org/wordprocessingml/2006/main" xmlns:w14="http://schemas.microsoft.com/office/word/2010/wordml" xmlns:w15="http://schemas.microsoft.com/office/word/2012/wordml" xmlns:w16cex="http://schemas.microsoft.com/office/word/2018/wordml/cex" xmlns:w16cid="http://schemas.microsoft.com/office/word/2016/wordml/cid" xmlns:w16="http://schemas.microsoft.com/office/word/2018/wordml" xmlns:w16sdtdh="http://schemas.microsoft.com/office/word/2020/wordml/sdtdatahash" xmlns:w16se="http://schemas.microsoft.com/office/word/2015/wordml/symex" xmlns:wpg="http://schemas.microsoft.com/office/word/2010/wordprocessingGroup" xmlns:wpi="http://schemas.microsoft.com/office/word/2010/wordprocessingInk" xmlns:wne="http://schemas.microsoft.com/office/word/2006/wordml" xmlns:wps="http://schemas.microsoft.com/office/word/2010/wordprocessingShape" mc:Ignorable="w14 w15 w16se w16cid w16 w16cex w16sdtdh wp14">
+  <w:footnote w:type="separator" w:id="-1">
+    <w:p>
+      <w:pPr>
+        <w:spacing w:after="0" w:line="240" w:lineRule="auto"/>
+      </w:pPr>
+      <w:r>
+        <w:separator/>
+      </w:r>
+    </w:p>
+  </w:footnote>
+  <w:footnote w:type="continuationSeparator" w:id="0">
+    <w:p>
+      <w:pPr>
+        <w:spacing w:after="0" w:line="240" w:lineRule="auto"/>
+      </w:pPr>
+      <w:r>
+        <w:continuationSeparator/>
+      </w:r>
+    </w:p>
+  </w:footnote>
+</w:footnotes>
+</file>
+
 <file path=word/numbering.xml><?xml version="1.0" encoding="utf-8"?>
 <w:numbering xmlns:wpc="http://schemas.microsoft.com/office/word/2010/wordprocessingCanvas" xmlns:cx="http://schemas.microsoft.com/office/drawing/2014/chartex" xmlns:cx1="http://schemas.microsoft.com/office/drawing/2015/9/8/chartex" xmlns:cx2="http://schemas.microsoft.com/office/drawing/2015/10/21/chartex" xmlns:cx3="http://schemas.microsoft.com/office/drawing/2016/5/9/chartex" xmlns:cx4="http://schemas.microsoft.com/office/drawing/2016/5/10/chartex" xmlns:cx5="http://schemas.microsoft.com/office/drawing/2016/5/11/chartex" xmlns:cx6="http://schemas.microsoft.com/office/drawing/2016/5/12/chartex" xmlns:cx7="http://schemas.microsoft.com/office/drawing/2016/5/13/chartex" xmlns:cx8="http://schemas.microsoft.com/office/drawing/2016/5/14/chartex" xmlns:mc="http://schemas.openxmlformats.org/markup-compatibility/2006" xmlns:aink="http://schemas.microsoft.com/office/drawing/2016/ink" xmlns:am3d="http://schemas.microsoft.com/office/drawing/2017/model3d" xmlns:o="urn:schemas-microsoft-com:office:office" xmlns:r="http://schemas.openxmlformats.org/officeDocument/2006/relationships" xmlns:m="http://schemas.openxmlformats.org/officeDocument/2006/math" xmlns:v="urn:schemas-microsoft-com:vml" xmlns:wp14="http://schemas.microsoft.com/office/word/2010/wordprocessingDrawing" xmlns:wp="http://schemas.openxmlformats.org/drawingml/2006/wordprocessingDrawing" xmlns:w10="urn:schemas-microsoft-com:office:word" xmlns:w="http://schemas.openxmlformats.org/wordprocessingml/2006/main" xmlns:w14="http://schemas.microsoft.com/office/word/2010/wordml" xmlns:w15="http://schemas.microsoft.com/office/word/2012/wordml" xmlns:w16cex="http://schemas.microsoft.com/office/word/2018/wordml/cex" xmlns:w16cid="http://schemas.microsoft.com/office/word/2016/wordml/cid" xmlns:w16="http://schemas.microsoft.com/office/word/2018/wordml" xmlns:w16sdtdh="http://schemas.microsoft.com/office/word/2020/wordml/sdtdatahash" xmlns:w16se="http://schemas.microsoft.com/office/word/2015/wordml/symex" xmlns:wpg="http://schemas.microsoft.com/office/word/2010/wordprocessingGroup" xmlns:wpi="http://schemas.microsoft.com/office/word/2010/wordprocessingInk" xmlns:wne="http://schemas.microsoft.com/office/word/2006/wordml" xmlns:wps="http://schemas.microsoft.com/office/word/2010/wordprocessingShape" mc:Ignorable="w14 w15 w16se w16cid w16 w16cex w16sdtdh wp14">
   <w:abstractNum w:abstractNumId="0" w15:restartNumberingAfterBreak="0">
+    <w:nsid w:val="05C164D0"/>
+    <w:multiLevelType w:val="hybridMultilevel"/>
+    <w:tmpl w:val="43DCDC7E"/>
+    <w:lvl w:ilvl="0" w:tplc="0809000F">
+      <w:start w:val="1"/>
+      <w:numFmt w:val="decimal"/>
+      <w:lvlText w:val="%1."/>
+      <w:lvlJc w:val="left"/>
+      <w:pPr>
+        <w:ind w:left="720" w:hanging="360"/>
+      </w:pPr>
+      <w:rPr>
+        <w:rFonts w:hint="default"/>
+      </w:rPr>
+    </w:lvl>
+    <w:lvl w:ilvl="1" w:tplc="08090019" w:tentative="1">
+      <w:start w:val="1"/>
+      <w:numFmt w:val="lowerLetter"/>
+      <w:lvlText w:val="%2."/>
+      <w:lvlJc w:val="left"/>
+      <w:pPr>
+        <w:ind w:left="1440" w:hanging="360"/>
+      </w:pPr>
+    </w:lvl>
+    <w:lvl w:ilvl="2" w:tplc="0809001B" w:tentative="1">
+      <w:start w:val="1"/>
+      <w:numFmt w:val="lowerRoman"/>
+      <w:lvlText w:val="%3."/>
+      <w:lvlJc w:val="right"/>
+      <w:pPr>
+        <w:ind w:left="2160" w:hanging="180"/>
+      </w:pPr>
+    </w:lvl>
+    <w:lvl w:ilvl="3" w:tplc="0809000F" w:tentative="1">
+      <w:start w:val="1"/>
+      <w:numFmt w:val="decimal"/>
+      <w:lvlText w:val="%4."/>
+      <w:lvlJc w:val="left"/>
+      <w:pPr>
+        <w:ind w:left="2880" w:hanging="360"/>
+      </w:pPr>
+    </w:lvl>
+    <w:lvl w:ilvl="4" w:tplc="08090019" w:tentative="1">
+      <w:start w:val="1"/>
+      <w:numFmt w:val="lowerLetter"/>
+      <w:lvlText w:val="%5."/>
+      <w:lvlJc w:val="left"/>
+      <w:pPr>
+        <w:ind w:left="3600" w:hanging="360"/>
+      </w:pPr>
+    </w:lvl>
+    <w:lvl w:ilvl="5" w:tplc="0809001B" w:tentative="1">
+      <w:start w:val="1"/>
+      <w:numFmt w:val="lowerRoman"/>
+      <w:lvlText w:val="%6."/>
+      <w:lvlJc w:val="right"/>
+      <w:pPr>
+        <w:ind w:left="4320" w:hanging="180"/>
+      </w:pPr>
+    </w:lvl>
+    <w:lvl w:ilvl="6" w:tplc="0809000F" w:tentative="1">
+      <w:start w:val="1"/>
+      <w:numFmt w:val="decimal"/>
+      <w:lvlText w:val="%7."/>
+      <w:lvlJc w:val="left"/>
+      <w:pPr>
+        <w:ind w:left="5040" w:hanging="360"/>
+      </w:pPr>
+    </w:lvl>
+    <w:lvl w:ilvl="7" w:tplc="08090019" w:tentative="1">
+      <w:start w:val="1"/>
+      <w:numFmt w:val="lowerLetter"/>
+      <w:lvlText w:val="%8."/>
+      <w:lvlJc w:val="left"/>
+      <w:pPr>
+        <w:ind w:left="5760" w:hanging="360"/>
+      </w:pPr>
+    </w:lvl>
+    <w:lvl w:ilvl="8" w:tplc="0809001B" w:tentative="1">
+      <w:start w:val="1"/>
+      <w:numFmt w:val="lowerRoman"/>
+      <w:lvlText w:val="%9."/>
+      <w:lvlJc w:val="right"/>
+      <w:pPr>
+        <w:ind w:left="6480" w:hanging="180"/>
+      </w:pPr>
+    </w:lvl>
+  </w:abstractNum>
+  <w:abstractNum w:abstractNumId="1" w15:restartNumberingAfterBreak="0">
+    <w:nsid w:val="1482775B"/>
+    <w:multiLevelType w:val="multilevel"/>
+    <w:tmpl w:val="0EBA3C40"/>
+    <w:lvl w:ilvl="0">
+      <w:start w:val="1"/>
+      <w:numFmt w:val="decimal"/>
+      <w:pStyle w:val="Heading1"/>
+      <w:lvlText w:val="%1"/>
+      <w:lvlJc w:val="left"/>
+      <w:pPr>
+        <w:ind w:left="432" w:hanging="432"/>
+      </w:pPr>
+    </w:lvl>
+    <w:lvl w:ilvl="1">
+      <w:start w:val="1"/>
+      <w:numFmt w:val="decimal"/>
+      <w:pStyle w:val="Heading2"/>
+      <w:lvlText w:val="%1.%2"/>
+      <w:lvlJc w:val="left"/>
+      <w:pPr>
+        <w:ind w:left="576" w:hanging="576"/>
+      </w:pPr>
+    </w:lvl>
+    <w:lvl w:ilvl="2">
+      <w:start w:val="1"/>
+      <w:numFmt w:val="decimal"/>
+      <w:pStyle w:val="Heading3"/>
+      <w:lvlText w:val="%1.%2.%3"/>
+      <w:lvlJc w:val="left"/>
+      <w:pPr>
+        <w:ind w:left="720" w:hanging="720"/>
+      </w:pPr>
+    </w:lvl>
+    <w:lvl w:ilvl="3">
+      <w:start w:val="1"/>
+      <w:numFmt w:val="decimal"/>
+      <w:pStyle w:val="Heading4"/>
+      <w:lvlText w:val="%1.%2.%3.%4"/>
+      <w:lvlJc w:val="left"/>
+      <w:pPr>
+        <w:ind w:left="864" w:hanging="864"/>
+      </w:pPr>
+    </w:lvl>
+    <w:lvl w:ilvl="4">
+      <w:start w:val="1"/>
+      <w:numFmt w:val="decimal"/>
+      <w:pStyle w:val="Heading5"/>
+      <w:lvlText w:val="%1.%2.%3.%4.%5"/>
+      <w:lvlJc w:val="left"/>
+      <w:pPr>
+        <w:ind w:left="1008" w:hanging="1008"/>
+      </w:pPr>
+    </w:lvl>
+    <w:lvl w:ilvl="5">
+      <w:start w:val="1"/>
+      <w:numFmt w:val="decimal"/>
+      <w:pStyle w:val="Heading6"/>
+      <w:lvlText w:val="%1.%2.%3.%4.%5.%6"/>
+      <w:lvlJc w:val="left"/>
+      <w:pPr>
+        <w:ind w:left="1152" w:hanging="1152"/>
+      </w:pPr>
+    </w:lvl>
+    <w:lvl w:ilvl="6">
+      <w:start w:val="1"/>
+      <w:numFmt w:val="decimal"/>
+      <w:pStyle w:val="Heading7"/>
+      <w:lvlText w:val="%1.%2.%3.%4.%5.%6.%7"/>
+      <w:lvlJc w:val="left"/>
+      <w:pPr>
+        <w:ind w:left="1296" w:hanging="1296"/>
+      </w:pPr>
+    </w:lvl>
+    <w:lvl w:ilvl="7">
+      <w:start w:val="1"/>
+      <w:numFmt w:val="decimal"/>
+      <w:pStyle w:val="Heading8"/>
+      <w:lvlText w:val="%1.%2.%3.%4.%5.%6.%7.%8"/>
+      <w:lvlJc w:val="left"/>
+      <w:pPr>
+        <w:ind w:left="1440" w:hanging="1440"/>
+      </w:pPr>
+    </w:lvl>
+    <w:lvl w:ilvl="8">
+      <w:start w:val="1"/>
+      <w:numFmt w:val="decimal"/>
+      <w:pStyle w:val="Heading9"/>
+      <w:lvlText w:val="%1.%2.%3.%4.%5.%6.%7.%8.%9"/>
+      <w:lvlJc w:val="left"/>
+      <w:pPr>
+        <w:ind w:left="1584" w:hanging="1584"/>
+      </w:pPr>
+    </w:lvl>
+  </w:abstractNum>
+  <w:abstractNum w:abstractNumId="2" w15:restartNumberingAfterBreak="0">
     <w:nsid w:val="1655018A"/>
     <w:multiLevelType w:val="hybridMultilevel"/>
     <w:tmpl w:val="C568BE5A"/>
@@ -1159,7 +3852,120 @@
       </w:pPr>
     </w:lvl>
   </w:abstractNum>
-  <w:abstractNum w:abstractNumId="1" w15:restartNumberingAfterBreak="0">
+  <w:abstractNum w:abstractNumId="3" w15:restartNumberingAfterBreak="0">
+    <w:nsid w:val="17E14A54"/>
+    <w:multiLevelType w:val="hybridMultilevel"/>
+    <w:tmpl w:val="7B54C62E"/>
+    <w:lvl w:ilvl="0" w:tplc="04090001">
+      <w:start w:val="1"/>
+      <w:numFmt w:val="bullet"/>
+      <w:lvlText w:val=""/>
+      <w:lvlJc w:val="left"/>
+      <w:pPr>
+        <w:ind w:left="720" w:hanging="360"/>
+      </w:pPr>
+      <w:rPr>
+        <w:rFonts w:ascii="Symbol" w:hAnsi="Symbol" w:hint="default"/>
+      </w:rPr>
+    </w:lvl>
+    <w:lvl w:ilvl="1" w:tplc="08090003" w:tentative="1">
+      <w:start w:val="1"/>
+      <w:numFmt w:val="bullet"/>
+      <w:lvlText w:val="o"/>
+      <w:lvlJc w:val="left"/>
+      <w:pPr>
+        <w:ind w:left="1440" w:hanging="360"/>
+      </w:pPr>
+      <w:rPr>
+        <w:rFonts w:ascii="Courier New" w:hAnsi="Courier New" w:cs="Courier New" w:hint="default"/>
+      </w:rPr>
+    </w:lvl>
+    <w:lvl w:ilvl="2" w:tplc="08090005" w:tentative="1">
+      <w:start w:val="1"/>
+      <w:numFmt w:val="bullet"/>
+      <w:lvlText w:val=""/>
+      <w:lvlJc w:val="left"/>
+      <w:pPr>
+        <w:ind w:left="2160" w:hanging="360"/>
+      </w:pPr>
+      <w:rPr>
+        <w:rFonts w:ascii="Wingdings" w:hAnsi="Wingdings" w:hint="default"/>
+      </w:rPr>
+    </w:lvl>
+    <w:lvl w:ilvl="3" w:tplc="08090001" w:tentative="1">
+      <w:start w:val="1"/>
+      <w:numFmt w:val="bullet"/>
+      <w:lvlText w:val=""/>
+      <w:lvlJc w:val="left"/>
+      <w:pPr>
+        <w:ind w:left="2880" w:hanging="360"/>
+      </w:pPr>
+      <w:rPr>
+        <w:rFonts w:ascii="Symbol" w:hAnsi="Symbol" w:hint="default"/>
+      </w:rPr>
+    </w:lvl>
+    <w:lvl w:ilvl="4" w:tplc="08090003" w:tentative="1">
+      <w:start w:val="1"/>
+      <w:numFmt w:val="bullet"/>
+      <w:lvlText w:val="o"/>
+      <w:lvlJc w:val="left"/>
+      <w:pPr>
+        <w:ind w:left="3600" w:hanging="360"/>
+      </w:pPr>
+      <w:rPr>
+        <w:rFonts w:ascii="Courier New" w:hAnsi="Courier New" w:cs="Courier New" w:hint="default"/>
+      </w:rPr>
+    </w:lvl>
+    <w:lvl w:ilvl="5" w:tplc="08090005" w:tentative="1">
+      <w:start w:val="1"/>
+      <w:numFmt w:val="bullet"/>
+      <w:lvlText w:val=""/>
+      <w:lvlJc w:val="left"/>
+      <w:pPr>
+        <w:ind w:left="4320" w:hanging="360"/>
+      </w:pPr>
+      <w:rPr>
+        <w:rFonts w:ascii="Wingdings" w:hAnsi="Wingdings" w:hint="default"/>
+      </w:rPr>
+    </w:lvl>
+    <w:lvl w:ilvl="6" w:tplc="08090001" w:tentative="1">
+      <w:start w:val="1"/>
+      <w:numFmt w:val="bullet"/>
+      <w:lvlText w:val=""/>
+      <w:lvlJc w:val="left"/>
+      <w:pPr>
+        <w:ind w:left="5040" w:hanging="360"/>
+      </w:pPr>
+      <w:rPr>
+        <w:rFonts w:ascii="Symbol" w:hAnsi="Symbol" w:hint="default"/>
+      </w:rPr>
+    </w:lvl>
+    <w:lvl w:ilvl="7" w:tplc="08090003" w:tentative="1">
+      <w:start w:val="1"/>
+      <w:numFmt w:val="bullet"/>
+      <w:lvlText w:val="o"/>
+      <w:lvlJc w:val="left"/>
+      <w:pPr>
+        <w:ind w:left="5760" w:hanging="360"/>
+      </w:pPr>
+      <w:rPr>
+        <w:rFonts w:ascii="Courier New" w:hAnsi="Courier New" w:cs="Courier New" w:hint="default"/>
+      </w:rPr>
+    </w:lvl>
+    <w:lvl w:ilvl="8" w:tplc="08090005" w:tentative="1">
+      <w:start w:val="1"/>
+      <w:numFmt w:val="bullet"/>
+      <w:lvlText w:val=""/>
+      <w:lvlJc w:val="left"/>
+      <w:pPr>
+        <w:ind w:left="6480" w:hanging="360"/>
+      </w:pPr>
+      <w:rPr>
+        <w:rFonts w:ascii="Wingdings" w:hAnsi="Wingdings" w:hint="default"/>
+      </w:rPr>
+    </w:lvl>
+  </w:abstractNum>
+  <w:abstractNum w:abstractNumId="4" w15:restartNumberingAfterBreak="0">
     <w:nsid w:val="192259DE"/>
     <w:multiLevelType w:val="hybridMultilevel"/>
     <w:tmpl w:val="51B2A2EC"/>
@@ -1248,7 +4054,185 @@
       </w:pPr>
     </w:lvl>
   </w:abstractNum>
-  <w:abstractNum w:abstractNumId="2" w15:restartNumberingAfterBreak="0">
+  <w:abstractNum w:abstractNumId="5" w15:restartNumberingAfterBreak="0">
+    <w:nsid w:val="1FE01A33"/>
+    <w:multiLevelType w:val="hybridMultilevel"/>
+    <w:tmpl w:val="111003C4"/>
+    <w:lvl w:ilvl="0" w:tplc="0809000F">
+      <w:start w:val="1"/>
+      <w:numFmt w:val="decimal"/>
+      <w:lvlText w:val="%1."/>
+      <w:lvlJc w:val="left"/>
+      <w:pPr>
+        <w:ind w:left="720" w:hanging="360"/>
+      </w:pPr>
+      <w:rPr>
+        <w:rFonts w:hint="default"/>
+      </w:rPr>
+    </w:lvl>
+    <w:lvl w:ilvl="1" w:tplc="08090019" w:tentative="1">
+      <w:start w:val="1"/>
+      <w:numFmt w:val="lowerLetter"/>
+      <w:lvlText w:val="%2."/>
+      <w:lvlJc w:val="left"/>
+      <w:pPr>
+        <w:ind w:left="1440" w:hanging="360"/>
+      </w:pPr>
+    </w:lvl>
+    <w:lvl w:ilvl="2" w:tplc="0809001B" w:tentative="1">
+      <w:start w:val="1"/>
+      <w:numFmt w:val="lowerRoman"/>
+      <w:lvlText w:val="%3."/>
+      <w:lvlJc w:val="right"/>
+      <w:pPr>
+        <w:ind w:left="2160" w:hanging="180"/>
+      </w:pPr>
+    </w:lvl>
+    <w:lvl w:ilvl="3" w:tplc="0809000F" w:tentative="1">
+      <w:start w:val="1"/>
+      <w:numFmt w:val="decimal"/>
+      <w:lvlText w:val="%4."/>
+      <w:lvlJc w:val="left"/>
+      <w:pPr>
+        <w:ind w:left="2880" w:hanging="360"/>
+      </w:pPr>
+    </w:lvl>
+    <w:lvl w:ilvl="4" w:tplc="08090019" w:tentative="1">
+      <w:start w:val="1"/>
+      <w:numFmt w:val="lowerLetter"/>
+      <w:lvlText w:val="%5."/>
+      <w:lvlJc w:val="left"/>
+      <w:pPr>
+        <w:ind w:left="3600" w:hanging="360"/>
+      </w:pPr>
+    </w:lvl>
+    <w:lvl w:ilvl="5" w:tplc="0809001B" w:tentative="1">
+      <w:start w:val="1"/>
+      <w:numFmt w:val="lowerRoman"/>
+      <w:lvlText w:val="%6."/>
+      <w:lvlJc w:val="right"/>
+      <w:pPr>
+        <w:ind w:left="4320" w:hanging="180"/>
+      </w:pPr>
+    </w:lvl>
+    <w:lvl w:ilvl="6" w:tplc="0809000F" w:tentative="1">
+      <w:start w:val="1"/>
+      <w:numFmt w:val="decimal"/>
+      <w:lvlText w:val="%7."/>
+      <w:lvlJc w:val="left"/>
+      <w:pPr>
+        <w:ind w:left="5040" w:hanging="360"/>
+      </w:pPr>
+    </w:lvl>
+    <w:lvl w:ilvl="7" w:tplc="08090019" w:tentative="1">
+      <w:start w:val="1"/>
+      <w:numFmt w:val="lowerLetter"/>
+      <w:lvlText w:val="%8."/>
+      <w:lvlJc w:val="left"/>
+      <w:pPr>
+        <w:ind w:left="5760" w:hanging="360"/>
+      </w:pPr>
+    </w:lvl>
+    <w:lvl w:ilvl="8" w:tplc="0809001B" w:tentative="1">
+      <w:start w:val="1"/>
+      <w:numFmt w:val="lowerRoman"/>
+      <w:lvlText w:val="%9."/>
+      <w:lvlJc w:val="right"/>
+      <w:pPr>
+        <w:ind w:left="6480" w:hanging="180"/>
+      </w:pPr>
+    </w:lvl>
+  </w:abstractNum>
+  <w:abstractNum w:abstractNumId="6" w15:restartNumberingAfterBreak="0">
+    <w:nsid w:val="200B6BC5"/>
+    <w:multiLevelType w:val="hybridMultilevel"/>
+    <w:tmpl w:val="F90E4AD2"/>
+    <w:lvl w:ilvl="0" w:tplc="0809000F">
+      <w:start w:val="1"/>
+      <w:numFmt w:val="decimal"/>
+      <w:lvlText w:val="%1."/>
+      <w:lvlJc w:val="left"/>
+      <w:pPr>
+        <w:ind w:left="720" w:hanging="360"/>
+      </w:pPr>
+      <w:rPr>
+        <w:rFonts w:hint="default"/>
+      </w:rPr>
+    </w:lvl>
+    <w:lvl w:ilvl="1" w:tplc="08090019" w:tentative="1">
+      <w:start w:val="1"/>
+      <w:numFmt w:val="lowerLetter"/>
+      <w:lvlText w:val="%2."/>
+      <w:lvlJc w:val="left"/>
+      <w:pPr>
+        <w:ind w:left="1440" w:hanging="360"/>
+      </w:pPr>
+    </w:lvl>
+    <w:lvl w:ilvl="2" w:tplc="0809001B" w:tentative="1">
+      <w:start w:val="1"/>
+      <w:numFmt w:val="lowerRoman"/>
+      <w:lvlText w:val="%3."/>
+      <w:lvlJc w:val="right"/>
+      <w:pPr>
+        <w:ind w:left="2160" w:hanging="180"/>
+      </w:pPr>
+    </w:lvl>
+    <w:lvl w:ilvl="3" w:tplc="0809000F" w:tentative="1">
+      <w:start w:val="1"/>
+      <w:numFmt w:val="decimal"/>
+      <w:lvlText w:val="%4."/>
+      <w:lvlJc w:val="left"/>
+      <w:pPr>
+        <w:ind w:left="2880" w:hanging="360"/>
+      </w:pPr>
+    </w:lvl>
+    <w:lvl w:ilvl="4" w:tplc="08090019" w:tentative="1">
+      <w:start w:val="1"/>
+      <w:numFmt w:val="lowerLetter"/>
+      <w:lvlText w:val="%5."/>
+      <w:lvlJc w:val="left"/>
+      <w:pPr>
+        <w:ind w:left="3600" w:hanging="360"/>
+      </w:pPr>
+    </w:lvl>
+    <w:lvl w:ilvl="5" w:tplc="0809001B" w:tentative="1">
+      <w:start w:val="1"/>
+      <w:numFmt w:val="lowerRoman"/>
+      <w:lvlText w:val="%6."/>
+      <w:lvlJc w:val="right"/>
+      <w:pPr>
+        <w:ind w:left="4320" w:hanging="180"/>
+      </w:pPr>
+    </w:lvl>
+    <w:lvl w:ilvl="6" w:tplc="0809000F" w:tentative="1">
+      <w:start w:val="1"/>
+      <w:numFmt w:val="decimal"/>
+      <w:lvlText w:val="%7."/>
+      <w:lvlJc w:val="left"/>
+      <w:pPr>
+        <w:ind w:left="5040" w:hanging="360"/>
+      </w:pPr>
+    </w:lvl>
+    <w:lvl w:ilvl="7" w:tplc="08090019" w:tentative="1">
+      <w:start w:val="1"/>
+      <w:numFmt w:val="lowerLetter"/>
+      <w:lvlText w:val="%8."/>
+      <w:lvlJc w:val="left"/>
+      <w:pPr>
+        <w:ind w:left="5760" w:hanging="360"/>
+      </w:pPr>
+    </w:lvl>
+    <w:lvl w:ilvl="8" w:tplc="0809001B" w:tentative="1">
+      <w:start w:val="1"/>
+      <w:numFmt w:val="lowerRoman"/>
+      <w:lvlText w:val="%9."/>
+      <w:lvlJc w:val="right"/>
+      <w:pPr>
+        <w:ind w:left="6480" w:hanging="180"/>
+      </w:pPr>
+    </w:lvl>
+  </w:abstractNum>
+  <w:abstractNum w:abstractNumId="7" w15:restartNumberingAfterBreak="0">
     <w:nsid w:val="221669A5"/>
     <w:multiLevelType w:val="hybridMultilevel"/>
     <w:tmpl w:val="8B8A9CAC"/>
@@ -1337,7 +4321,96 @@
       </w:pPr>
     </w:lvl>
   </w:abstractNum>
-  <w:abstractNum w:abstractNumId="3" w15:restartNumberingAfterBreak="0">
+  <w:abstractNum w:abstractNumId="8" w15:restartNumberingAfterBreak="0">
+    <w:nsid w:val="35C45C9A"/>
+    <w:multiLevelType w:val="hybridMultilevel"/>
+    <w:tmpl w:val="F242805A"/>
+    <w:lvl w:ilvl="0" w:tplc="0809000F">
+      <w:start w:val="1"/>
+      <w:numFmt w:val="decimal"/>
+      <w:lvlText w:val="%1."/>
+      <w:lvlJc w:val="left"/>
+      <w:pPr>
+        <w:ind w:left="720" w:hanging="360"/>
+      </w:pPr>
+      <w:rPr>
+        <w:rFonts w:hint="default"/>
+      </w:rPr>
+    </w:lvl>
+    <w:lvl w:ilvl="1" w:tplc="08090019" w:tentative="1">
+      <w:start w:val="1"/>
+      <w:numFmt w:val="lowerLetter"/>
+      <w:lvlText w:val="%2."/>
+      <w:lvlJc w:val="left"/>
+      <w:pPr>
+        <w:ind w:left="1440" w:hanging="360"/>
+      </w:pPr>
+    </w:lvl>
+    <w:lvl w:ilvl="2" w:tplc="0809001B" w:tentative="1">
+      <w:start w:val="1"/>
+      <w:numFmt w:val="lowerRoman"/>
+      <w:lvlText w:val="%3."/>
+      <w:lvlJc w:val="right"/>
+      <w:pPr>
+        <w:ind w:left="2160" w:hanging="180"/>
+      </w:pPr>
+    </w:lvl>
+    <w:lvl w:ilvl="3" w:tplc="0809000F" w:tentative="1">
+      <w:start w:val="1"/>
+      <w:numFmt w:val="decimal"/>
+      <w:lvlText w:val="%4."/>
+      <w:lvlJc w:val="left"/>
+      <w:pPr>
+        <w:ind w:left="2880" w:hanging="360"/>
+      </w:pPr>
+    </w:lvl>
+    <w:lvl w:ilvl="4" w:tplc="08090019" w:tentative="1">
+      <w:start w:val="1"/>
+      <w:numFmt w:val="lowerLetter"/>
+      <w:lvlText w:val="%5."/>
+      <w:lvlJc w:val="left"/>
+      <w:pPr>
+        <w:ind w:left="3600" w:hanging="360"/>
+      </w:pPr>
+    </w:lvl>
+    <w:lvl w:ilvl="5" w:tplc="0809001B" w:tentative="1">
+      <w:start w:val="1"/>
+      <w:numFmt w:val="lowerRoman"/>
+      <w:lvlText w:val="%6."/>
+      <w:lvlJc w:val="right"/>
+      <w:pPr>
+        <w:ind w:left="4320" w:hanging="180"/>
+      </w:pPr>
+    </w:lvl>
+    <w:lvl w:ilvl="6" w:tplc="0809000F" w:tentative="1">
+      <w:start w:val="1"/>
+      <w:numFmt w:val="decimal"/>
+      <w:lvlText w:val="%7."/>
+      <w:lvlJc w:val="left"/>
+      <w:pPr>
+        <w:ind w:left="5040" w:hanging="360"/>
+      </w:pPr>
+    </w:lvl>
+    <w:lvl w:ilvl="7" w:tplc="08090019" w:tentative="1">
+      <w:start w:val="1"/>
+      <w:numFmt w:val="lowerLetter"/>
+      <w:lvlText w:val="%8."/>
+      <w:lvlJc w:val="left"/>
+      <w:pPr>
+        <w:ind w:left="5760" w:hanging="360"/>
+      </w:pPr>
+    </w:lvl>
+    <w:lvl w:ilvl="8" w:tplc="0809001B" w:tentative="1">
+      <w:start w:val="1"/>
+      <w:numFmt w:val="lowerRoman"/>
+      <w:lvlText w:val="%9."/>
+      <w:lvlJc w:val="right"/>
+      <w:pPr>
+        <w:ind w:left="6480" w:hanging="180"/>
+      </w:pPr>
+    </w:lvl>
+  </w:abstractNum>
+  <w:abstractNum w:abstractNumId="9" w15:restartNumberingAfterBreak="0">
     <w:nsid w:val="46F615BB"/>
     <w:multiLevelType w:val="hybridMultilevel"/>
     <w:tmpl w:val="51B2A2EC"/>
@@ -1426,7 +4499,500 @@
       </w:pPr>
     </w:lvl>
   </w:abstractNum>
-  <w:abstractNum w:abstractNumId="4" w15:restartNumberingAfterBreak="0">
+  <w:abstractNum w:abstractNumId="10" w15:restartNumberingAfterBreak="0">
+    <w:nsid w:val="47804392"/>
+    <w:multiLevelType w:val="hybridMultilevel"/>
+    <w:tmpl w:val="EF46E954"/>
+    <w:lvl w:ilvl="0" w:tplc="0809000F">
+      <w:start w:val="1"/>
+      <w:numFmt w:val="decimal"/>
+      <w:lvlText w:val="%1."/>
+      <w:lvlJc w:val="left"/>
+      <w:pPr>
+        <w:ind w:left="720" w:hanging="360"/>
+      </w:pPr>
+      <w:rPr>
+        <w:rFonts w:hint="default"/>
+      </w:rPr>
+    </w:lvl>
+    <w:lvl w:ilvl="1" w:tplc="08090003" w:tentative="1">
+      <w:start w:val="1"/>
+      <w:numFmt w:val="bullet"/>
+      <w:lvlText w:val="o"/>
+      <w:lvlJc w:val="left"/>
+      <w:pPr>
+        <w:ind w:left="1440" w:hanging="360"/>
+      </w:pPr>
+      <w:rPr>
+        <w:rFonts w:ascii="Courier New" w:hAnsi="Courier New" w:cs="Courier New" w:hint="default"/>
+      </w:rPr>
+    </w:lvl>
+    <w:lvl w:ilvl="2" w:tplc="08090005" w:tentative="1">
+      <w:start w:val="1"/>
+      <w:numFmt w:val="bullet"/>
+      <w:lvlText w:val=""/>
+      <w:lvlJc w:val="left"/>
+      <w:pPr>
+        <w:ind w:left="2160" w:hanging="360"/>
+      </w:pPr>
+      <w:rPr>
+        <w:rFonts w:ascii="Wingdings" w:hAnsi="Wingdings" w:hint="default"/>
+      </w:rPr>
+    </w:lvl>
+    <w:lvl w:ilvl="3" w:tplc="08090001" w:tentative="1">
+      <w:start w:val="1"/>
+      <w:numFmt w:val="bullet"/>
+      <w:lvlText w:val=""/>
+      <w:lvlJc w:val="left"/>
+      <w:pPr>
+        <w:ind w:left="2880" w:hanging="360"/>
+      </w:pPr>
+      <w:rPr>
+        <w:rFonts w:ascii="Symbol" w:hAnsi="Symbol" w:hint="default"/>
+      </w:rPr>
+    </w:lvl>
+    <w:lvl w:ilvl="4" w:tplc="08090003" w:tentative="1">
+      <w:start w:val="1"/>
+      <w:numFmt w:val="bullet"/>
+      <w:lvlText w:val="o"/>
+      <w:lvlJc w:val="left"/>
+      <w:pPr>
+        <w:ind w:left="3600" w:hanging="360"/>
+      </w:pPr>
+      <w:rPr>
+        <w:rFonts w:ascii="Courier New" w:hAnsi="Courier New" w:cs="Courier New" w:hint="default"/>
+      </w:rPr>
+    </w:lvl>
+    <w:lvl w:ilvl="5" w:tplc="08090005" w:tentative="1">
+      <w:start w:val="1"/>
+      <w:numFmt w:val="bullet"/>
+      <w:lvlText w:val=""/>
+      <w:lvlJc w:val="left"/>
+      <w:pPr>
+        <w:ind w:left="4320" w:hanging="360"/>
+      </w:pPr>
+      <w:rPr>
+        <w:rFonts w:ascii="Wingdings" w:hAnsi="Wingdings" w:hint="default"/>
+      </w:rPr>
+    </w:lvl>
+    <w:lvl w:ilvl="6" w:tplc="08090001" w:tentative="1">
+      <w:start w:val="1"/>
+      <w:numFmt w:val="bullet"/>
+      <w:lvlText w:val=""/>
+      <w:lvlJc w:val="left"/>
+      <w:pPr>
+        <w:ind w:left="5040" w:hanging="360"/>
+      </w:pPr>
+      <w:rPr>
+        <w:rFonts w:ascii="Symbol" w:hAnsi="Symbol" w:hint="default"/>
+      </w:rPr>
+    </w:lvl>
+    <w:lvl w:ilvl="7" w:tplc="08090003" w:tentative="1">
+      <w:start w:val="1"/>
+      <w:numFmt w:val="bullet"/>
+      <w:lvlText w:val="o"/>
+      <w:lvlJc w:val="left"/>
+      <w:pPr>
+        <w:ind w:left="5760" w:hanging="360"/>
+      </w:pPr>
+      <w:rPr>
+        <w:rFonts w:ascii="Courier New" w:hAnsi="Courier New" w:cs="Courier New" w:hint="default"/>
+      </w:rPr>
+    </w:lvl>
+    <w:lvl w:ilvl="8" w:tplc="08090005" w:tentative="1">
+      <w:start w:val="1"/>
+      <w:numFmt w:val="bullet"/>
+      <w:lvlText w:val=""/>
+      <w:lvlJc w:val="left"/>
+      <w:pPr>
+        <w:ind w:left="6480" w:hanging="360"/>
+      </w:pPr>
+      <w:rPr>
+        <w:rFonts w:ascii="Wingdings" w:hAnsi="Wingdings" w:hint="default"/>
+      </w:rPr>
+    </w:lvl>
+  </w:abstractNum>
+  <w:abstractNum w:abstractNumId="11" w15:restartNumberingAfterBreak="0">
+    <w:nsid w:val="55DB7901"/>
+    <w:multiLevelType w:val="hybridMultilevel"/>
+    <w:tmpl w:val="3B023110"/>
+    <w:lvl w:ilvl="0" w:tplc="276E11CC">
+      <w:start w:val="1"/>
+      <w:numFmt w:val="bullet"/>
+      <w:lvlText w:val="-"/>
+      <w:lvlJc w:val="left"/>
+      <w:pPr>
+        <w:ind w:left="720" w:hanging="360"/>
+      </w:pPr>
+      <w:rPr>
+        <w:rFonts w:ascii="Calibri" w:eastAsiaTheme="minorHAnsi" w:hAnsi="Calibri" w:cs="Calibri" w:hint="default"/>
+      </w:rPr>
+    </w:lvl>
+    <w:lvl w:ilvl="1" w:tplc="08090003" w:tentative="1">
+      <w:start w:val="1"/>
+      <w:numFmt w:val="bullet"/>
+      <w:lvlText w:val="o"/>
+      <w:lvlJc w:val="left"/>
+      <w:pPr>
+        <w:ind w:left="1440" w:hanging="360"/>
+      </w:pPr>
+      <w:rPr>
+        <w:rFonts w:ascii="Courier New" w:hAnsi="Courier New" w:cs="Courier New" w:hint="default"/>
+      </w:rPr>
+    </w:lvl>
+    <w:lvl w:ilvl="2" w:tplc="08090005" w:tentative="1">
+      <w:start w:val="1"/>
+      <w:numFmt w:val="bullet"/>
+      <w:lvlText w:val=""/>
+      <w:lvlJc w:val="left"/>
+      <w:pPr>
+        <w:ind w:left="2160" w:hanging="360"/>
+      </w:pPr>
+      <w:rPr>
+        <w:rFonts w:ascii="Wingdings" w:hAnsi="Wingdings" w:hint="default"/>
+      </w:rPr>
+    </w:lvl>
+    <w:lvl w:ilvl="3" w:tplc="08090001" w:tentative="1">
+      <w:start w:val="1"/>
+      <w:numFmt w:val="bullet"/>
+      <w:lvlText w:val=""/>
+      <w:lvlJc w:val="left"/>
+      <w:pPr>
+        <w:ind w:left="2880" w:hanging="360"/>
+      </w:pPr>
+      <w:rPr>
+        <w:rFonts w:ascii="Symbol" w:hAnsi="Symbol" w:hint="default"/>
+      </w:rPr>
+    </w:lvl>
+    <w:lvl w:ilvl="4" w:tplc="08090003" w:tentative="1">
+      <w:start w:val="1"/>
+      <w:numFmt w:val="bullet"/>
+      <w:lvlText w:val="o"/>
+      <w:lvlJc w:val="left"/>
+      <w:pPr>
+        <w:ind w:left="3600" w:hanging="360"/>
+      </w:pPr>
+      <w:rPr>
+        <w:rFonts w:ascii="Courier New" w:hAnsi="Courier New" w:cs="Courier New" w:hint="default"/>
+      </w:rPr>
+    </w:lvl>
+    <w:lvl w:ilvl="5" w:tplc="08090005" w:tentative="1">
+      <w:start w:val="1"/>
+      <w:numFmt w:val="bullet"/>
+      <w:lvlText w:val=""/>
+      <w:lvlJc w:val="left"/>
+      <w:pPr>
+        <w:ind w:left="4320" w:hanging="360"/>
+      </w:pPr>
+      <w:rPr>
+        <w:rFonts w:ascii="Wingdings" w:hAnsi="Wingdings" w:hint="default"/>
+      </w:rPr>
+    </w:lvl>
+    <w:lvl w:ilvl="6" w:tplc="08090001" w:tentative="1">
+      <w:start w:val="1"/>
+      <w:numFmt w:val="bullet"/>
+      <w:lvlText w:val=""/>
+      <w:lvlJc w:val="left"/>
+      <w:pPr>
+        <w:ind w:left="5040" w:hanging="360"/>
+      </w:pPr>
+      <w:rPr>
+        <w:rFonts w:ascii="Symbol" w:hAnsi="Symbol" w:hint="default"/>
+      </w:rPr>
+    </w:lvl>
+    <w:lvl w:ilvl="7" w:tplc="08090003" w:tentative="1">
+      <w:start w:val="1"/>
+      <w:numFmt w:val="bullet"/>
+      <w:lvlText w:val="o"/>
+      <w:lvlJc w:val="left"/>
+      <w:pPr>
+        <w:ind w:left="5760" w:hanging="360"/>
+      </w:pPr>
+      <w:rPr>
+        <w:rFonts w:ascii="Courier New" w:hAnsi="Courier New" w:cs="Courier New" w:hint="default"/>
+      </w:rPr>
+    </w:lvl>
+    <w:lvl w:ilvl="8" w:tplc="08090005" w:tentative="1">
+      <w:start w:val="1"/>
+      <w:numFmt w:val="bullet"/>
+      <w:lvlText w:val=""/>
+      <w:lvlJc w:val="left"/>
+      <w:pPr>
+        <w:ind w:left="6480" w:hanging="360"/>
+      </w:pPr>
+      <w:rPr>
+        <w:rFonts w:ascii="Wingdings" w:hAnsi="Wingdings" w:hint="default"/>
+      </w:rPr>
+    </w:lvl>
+  </w:abstractNum>
+  <w:abstractNum w:abstractNumId="12" w15:restartNumberingAfterBreak="0">
+    <w:nsid w:val="57CE4964"/>
+    <w:multiLevelType w:val="hybridMultilevel"/>
+    <w:tmpl w:val="3A7AA592"/>
+    <w:lvl w:ilvl="0" w:tplc="0809000F">
+      <w:start w:val="1"/>
+      <w:numFmt w:val="decimal"/>
+      <w:lvlText w:val="%1."/>
+      <w:lvlJc w:val="left"/>
+      <w:pPr>
+        <w:ind w:left="720" w:hanging="360"/>
+      </w:pPr>
+      <w:rPr>
+        <w:rFonts w:hint="default"/>
+      </w:rPr>
+    </w:lvl>
+    <w:lvl w:ilvl="1" w:tplc="08090019" w:tentative="1">
+      <w:start w:val="1"/>
+      <w:numFmt w:val="lowerLetter"/>
+      <w:lvlText w:val="%2."/>
+      <w:lvlJc w:val="left"/>
+      <w:pPr>
+        <w:ind w:left="1440" w:hanging="360"/>
+      </w:pPr>
+    </w:lvl>
+    <w:lvl w:ilvl="2" w:tplc="0809001B" w:tentative="1">
+      <w:start w:val="1"/>
+      <w:numFmt w:val="lowerRoman"/>
+      <w:lvlText w:val="%3."/>
+      <w:lvlJc w:val="right"/>
+      <w:pPr>
+        <w:ind w:left="2160" w:hanging="180"/>
+      </w:pPr>
+    </w:lvl>
+    <w:lvl w:ilvl="3" w:tplc="0809000F" w:tentative="1">
+      <w:start w:val="1"/>
+      <w:numFmt w:val="decimal"/>
+      <w:lvlText w:val="%4."/>
+      <w:lvlJc w:val="left"/>
+      <w:pPr>
+        <w:ind w:left="2880" w:hanging="360"/>
+      </w:pPr>
+    </w:lvl>
+    <w:lvl w:ilvl="4" w:tplc="08090019" w:tentative="1">
+      <w:start w:val="1"/>
+      <w:numFmt w:val="lowerLetter"/>
+      <w:lvlText w:val="%5."/>
+      <w:lvlJc w:val="left"/>
+      <w:pPr>
+        <w:ind w:left="3600" w:hanging="360"/>
+      </w:pPr>
+    </w:lvl>
+    <w:lvl w:ilvl="5" w:tplc="0809001B" w:tentative="1">
+      <w:start w:val="1"/>
+      <w:numFmt w:val="lowerRoman"/>
+      <w:lvlText w:val="%6."/>
+      <w:lvlJc w:val="right"/>
+      <w:pPr>
+        <w:ind w:left="4320" w:hanging="180"/>
+      </w:pPr>
+    </w:lvl>
+    <w:lvl w:ilvl="6" w:tplc="0809000F" w:tentative="1">
+      <w:start w:val="1"/>
+      <w:numFmt w:val="decimal"/>
+      <w:lvlText w:val="%7."/>
+      <w:lvlJc w:val="left"/>
+      <w:pPr>
+        <w:ind w:left="5040" w:hanging="360"/>
+      </w:pPr>
+    </w:lvl>
+    <w:lvl w:ilvl="7" w:tplc="08090019" w:tentative="1">
+      <w:start w:val="1"/>
+      <w:numFmt w:val="lowerLetter"/>
+      <w:lvlText w:val="%8."/>
+      <w:lvlJc w:val="left"/>
+      <w:pPr>
+        <w:ind w:left="5760" w:hanging="360"/>
+      </w:pPr>
+    </w:lvl>
+    <w:lvl w:ilvl="8" w:tplc="0809001B" w:tentative="1">
+      <w:start w:val="1"/>
+      <w:numFmt w:val="lowerRoman"/>
+      <w:lvlText w:val="%9."/>
+      <w:lvlJc w:val="right"/>
+      <w:pPr>
+        <w:ind w:left="6480" w:hanging="180"/>
+      </w:pPr>
+    </w:lvl>
+  </w:abstractNum>
+  <w:abstractNum w:abstractNumId="13" w15:restartNumberingAfterBreak="0">
+    <w:nsid w:val="6CBE7CCD"/>
+    <w:multiLevelType w:val="hybridMultilevel"/>
+    <w:tmpl w:val="C60EAD34"/>
+    <w:lvl w:ilvl="0" w:tplc="0809000F">
+      <w:start w:val="1"/>
+      <w:numFmt w:val="decimal"/>
+      <w:lvlText w:val="%1."/>
+      <w:lvlJc w:val="left"/>
+      <w:pPr>
+        <w:ind w:left="720" w:hanging="360"/>
+      </w:pPr>
+      <w:rPr>
+        <w:rFonts w:hint="default"/>
+      </w:rPr>
+    </w:lvl>
+    <w:lvl w:ilvl="1" w:tplc="08090019" w:tentative="1">
+      <w:start w:val="1"/>
+      <w:numFmt w:val="lowerLetter"/>
+      <w:lvlText w:val="%2."/>
+      <w:lvlJc w:val="left"/>
+      <w:pPr>
+        <w:ind w:left="1440" w:hanging="360"/>
+      </w:pPr>
+    </w:lvl>
+    <w:lvl w:ilvl="2" w:tplc="0809001B" w:tentative="1">
+      <w:start w:val="1"/>
+      <w:numFmt w:val="lowerRoman"/>
+      <w:lvlText w:val="%3."/>
+      <w:lvlJc w:val="right"/>
+      <w:pPr>
+        <w:ind w:left="2160" w:hanging="180"/>
+      </w:pPr>
+    </w:lvl>
+    <w:lvl w:ilvl="3" w:tplc="0809000F" w:tentative="1">
+      <w:start w:val="1"/>
+      <w:numFmt w:val="decimal"/>
+      <w:lvlText w:val="%4."/>
+      <w:lvlJc w:val="left"/>
+      <w:pPr>
+        <w:ind w:left="2880" w:hanging="360"/>
+      </w:pPr>
+    </w:lvl>
+    <w:lvl w:ilvl="4" w:tplc="08090019" w:tentative="1">
+      <w:start w:val="1"/>
+      <w:numFmt w:val="lowerLetter"/>
+      <w:lvlText w:val="%5."/>
+      <w:lvlJc w:val="left"/>
+      <w:pPr>
+        <w:ind w:left="3600" w:hanging="360"/>
+      </w:pPr>
+    </w:lvl>
+    <w:lvl w:ilvl="5" w:tplc="0809001B" w:tentative="1">
+      <w:start w:val="1"/>
+      <w:numFmt w:val="lowerRoman"/>
+      <w:lvlText w:val="%6."/>
+      <w:lvlJc w:val="right"/>
+      <w:pPr>
+        <w:ind w:left="4320" w:hanging="180"/>
+      </w:pPr>
+    </w:lvl>
+    <w:lvl w:ilvl="6" w:tplc="0809000F" w:tentative="1">
+      <w:start w:val="1"/>
+      <w:numFmt w:val="decimal"/>
+      <w:lvlText w:val="%7."/>
+      <w:lvlJc w:val="left"/>
+      <w:pPr>
+        <w:ind w:left="5040" w:hanging="360"/>
+      </w:pPr>
+    </w:lvl>
+    <w:lvl w:ilvl="7" w:tplc="08090019" w:tentative="1">
+      <w:start w:val="1"/>
+      <w:numFmt w:val="lowerLetter"/>
+      <w:lvlText w:val="%8."/>
+      <w:lvlJc w:val="left"/>
+      <w:pPr>
+        <w:ind w:left="5760" w:hanging="360"/>
+      </w:pPr>
+    </w:lvl>
+    <w:lvl w:ilvl="8" w:tplc="0809001B" w:tentative="1">
+      <w:start w:val="1"/>
+      <w:numFmt w:val="lowerRoman"/>
+      <w:lvlText w:val="%9."/>
+      <w:lvlJc w:val="right"/>
+      <w:pPr>
+        <w:ind w:left="6480" w:hanging="180"/>
+      </w:pPr>
+    </w:lvl>
+  </w:abstractNum>
+  <w:abstractNum w:abstractNumId="14" w15:restartNumberingAfterBreak="0">
+    <w:nsid w:val="6D1052AF"/>
+    <w:multiLevelType w:val="hybridMultilevel"/>
+    <w:tmpl w:val="25464EB8"/>
+    <w:lvl w:ilvl="0" w:tplc="0809000F">
+      <w:start w:val="1"/>
+      <w:numFmt w:val="decimal"/>
+      <w:lvlText w:val="%1."/>
+      <w:lvlJc w:val="left"/>
+      <w:pPr>
+        <w:ind w:left="720" w:hanging="360"/>
+      </w:pPr>
+      <w:rPr>
+        <w:rFonts w:hint="default"/>
+      </w:rPr>
+    </w:lvl>
+    <w:lvl w:ilvl="1" w:tplc="08090019" w:tentative="1">
+      <w:start w:val="1"/>
+      <w:numFmt w:val="lowerLetter"/>
+      <w:lvlText w:val="%2."/>
+      <w:lvlJc w:val="left"/>
+      <w:pPr>
+        <w:ind w:left="1440" w:hanging="360"/>
+      </w:pPr>
+    </w:lvl>
+    <w:lvl w:ilvl="2" w:tplc="0809001B" w:tentative="1">
+      <w:start w:val="1"/>
+      <w:numFmt w:val="lowerRoman"/>
+      <w:lvlText w:val="%3."/>
+      <w:lvlJc w:val="right"/>
+      <w:pPr>
+        <w:ind w:left="2160" w:hanging="180"/>
+      </w:pPr>
+    </w:lvl>
+    <w:lvl w:ilvl="3" w:tplc="0809000F" w:tentative="1">
+      <w:start w:val="1"/>
+      <w:numFmt w:val="decimal"/>
+      <w:lvlText w:val="%4."/>
+      <w:lvlJc w:val="left"/>
+      <w:pPr>
+        <w:ind w:left="2880" w:hanging="360"/>
+      </w:pPr>
+    </w:lvl>
+    <w:lvl w:ilvl="4" w:tplc="08090019" w:tentative="1">
+      <w:start w:val="1"/>
+      <w:numFmt w:val="lowerLetter"/>
+      <w:lvlText w:val="%5."/>
+      <w:lvlJc w:val="left"/>
+      <w:pPr>
+        <w:ind w:left="3600" w:hanging="360"/>
+      </w:pPr>
+    </w:lvl>
+    <w:lvl w:ilvl="5" w:tplc="0809001B" w:tentative="1">
+      <w:start w:val="1"/>
+      <w:numFmt w:val="lowerRoman"/>
+      <w:lvlText w:val="%6."/>
+      <w:lvlJc w:val="right"/>
+      <w:pPr>
+        <w:ind w:left="4320" w:hanging="180"/>
+      </w:pPr>
+    </w:lvl>
+    <w:lvl w:ilvl="6" w:tplc="0809000F" w:tentative="1">
+      <w:start w:val="1"/>
+      <w:numFmt w:val="decimal"/>
+      <w:lvlText w:val="%7."/>
+      <w:lvlJc w:val="left"/>
+      <w:pPr>
+        <w:ind w:left="5040" w:hanging="360"/>
+      </w:pPr>
+    </w:lvl>
+    <w:lvl w:ilvl="7" w:tplc="08090019" w:tentative="1">
+      <w:start w:val="1"/>
+      <w:numFmt w:val="lowerLetter"/>
+      <w:lvlText w:val="%8."/>
+      <w:lvlJc w:val="left"/>
+      <w:pPr>
+        <w:ind w:left="5760" w:hanging="360"/>
+      </w:pPr>
+    </w:lvl>
+    <w:lvl w:ilvl="8" w:tplc="0809001B" w:tentative="1">
+      <w:start w:val="1"/>
+      <w:numFmt w:val="lowerRoman"/>
+      <w:lvlText w:val="%9."/>
+      <w:lvlJc w:val="right"/>
+      <w:pPr>
+        <w:ind w:left="6480" w:hanging="180"/>
+      </w:pPr>
+    </w:lvl>
+  </w:abstractNum>
+  <w:abstractNum w:abstractNumId="15" w15:restartNumberingAfterBreak="0">
     <w:nsid w:val="713559C9"/>
     <w:multiLevelType w:val="hybridMultilevel"/>
     <w:tmpl w:val="51B2A2EC"/>
@@ -1515,20 +5081,226 @@
       </w:pPr>
     </w:lvl>
   </w:abstractNum>
+  <w:abstractNum w:abstractNumId="16" w15:restartNumberingAfterBreak="0">
+    <w:nsid w:val="7AE742E6"/>
+    <w:multiLevelType w:val="hybridMultilevel"/>
+    <w:tmpl w:val="1CF6651A"/>
+    <w:lvl w:ilvl="0" w:tplc="4ECC8072">
+      <w:start w:val="1"/>
+      <w:numFmt w:val="bullet"/>
+      <w:lvlText w:val="-"/>
+      <w:lvlJc w:val="left"/>
+      <w:pPr>
+        <w:ind w:left="720" w:hanging="360"/>
+      </w:pPr>
+      <w:rPr>
+        <w:rFonts w:ascii="Calibri" w:eastAsiaTheme="minorHAnsi" w:hAnsi="Calibri" w:cs="Calibri" w:hint="default"/>
+      </w:rPr>
+    </w:lvl>
+    <w:lvl w:ilvl="1" w:tplc="08090003" w:tentative="1">
+      <w:start w:val="1"/>
+      <w:numFmt w:val="bullet"/>
+      <w:lvlText w:val="o"/>
+      <w:lvlJc w:val="left"/>
+      <w:pPr>
+        <w:ind w:left="1440" w:hanging="360"/>
+      </w:pPr>
+      <w:rPr>
+        <w:rFonts w:ascii="Courier New" w:hAnsi="Courier New" w:cs="Courier New" w:hint="default"/>
+      </w:rPr>
+    </w:lvl>
+    <w:lvl w:ilvl="2" w:tplc="08090005" w:tentative="1">
+      <w:start w:val="1"/>
+      <w:numFmt w:val="bullet"/>
+      <w:lvlText w:val=""/>
+      <w:lvlJc w:val="left"/>
+      <w:pPr>
+        <w:ind w:left="2160" w:hanging="360"/>
+      </w:pPr>
+      <w:rPr>
+        <w:rFonts w:ascii="Wingdings" w:hAnsi="Wingdings" w:hint="default"/>
+      </w:rPr>
+    </w:lvl>
+    <w:lvl w:ilvl="3" w:tplc="08090001" w:tentative="1">
+      <w:start w:val="1"/>
+      <w:numFmt w:val="bullet"/>
+      <w:lvlText w:val=""/>
+      <w:lvlJc w:val="left"/>
+      <w:pPr>
+        <w:ind w:left="2880" w:hanging="360"/>
+      </w:pPr>
+      <w:rPr>
+        <w:rFonts w:ascii="Symbol" w:hAnsi="Symbol" w:hint="default"/>
+      </w:rPr>
+    </w:lvl>
+    <w:lvl w:ilvl="4" w:tplc="08090003" w:tentative="1">
+      <w:start w:val="1"/>
+      <w:numFmt w:val="bullet"/>
+      <w:lvlText w:val="o"/>
+      <w:lvlJc w:val="left"/>
+      <w:pPr>
+        <w:ind w:left="3600" w:hanging="360"/>
+      </w:pPr>
+      <w:rPr>
+        <w:rFonts w:ascii="Courier New" w:hAnsi="Courier New" w:cs="Courier New" w:hint="default"/>
+      </w:rPr>
+    </w:lvl>
+    <w:lvl w:ilvl="5" w:tplc="08090005" w:tentative="1">
+      <w:start w:val="1"/>
+      <w:numFmt w:val="bullet"/>
+      <w:lvlText w:val=""/>
+      <w:lvlJc w:val="left"/>
+      <w:pPr>
+        <w:ind w:left="4320" w:hanging="360"/>
+      </w:pPr>
+      <w:rPr>
+        <w:rFonts w:ascii="Wingdings" w:hAnsi="Wingdings" w:hint="default"/>
+      </w:rPr>
+    </w:lvl>
+    <w:lvl w:ilvl="6" w:tplc="08090001" w:tentative="1">
+      <w:start w:val="1"/>
+      <w:numFmt w:val="bullet"/>
+      <w:lvlText w:val=""/>
+      <w:lvlJc w:val="left"/>
+      <w:pPr>
+        <w:ind w:left="5040" w:hanging="360"/>
+      </w:pPr>
+      <w:rPr>
+        <w:rFonts w:ascii="Symbol" w:hAnsi="Symbol" w:hint="default"/>
+      </w:rPr>
+    </w:lvl>
+    <w:lvl w:ilvl="7" w:tplc="08090003" w:tentative="1">
+      <w:start w:val="1"/>
+      <w:numFmt w:val="bullet"/>
+      <w:lvlText w:val="o"/>
+      <w:lvlJc w:val="left"/>
+      <w:pPr>
+        <w:ind w:left="5760" w:hanging="360"/>
+      </w:pPr>
+      <w:rPr>
+        <w:rFonts w:ascii="Courier New" w:hAnsi="Courier New" w:cs="Courier New" w:hint="default"/>
+      </w:rPr>
+    </w:lvl>
+    <w:lvl w:ilvl="8" w:tplc="08090005" w:tentative="1">
+      <w:start w:val="1"/>
+      <w:numFmt w:val="bullet"/>
+      <w:lvlText w:val=""/>
+      <w:lvlJc w:val="left"/>
+      <w:pPr>
+        <w:ind w:left="6480" w:hanging="360"/>
+      </w:pPr>
+      <w:rPr>
+        <w:rFonts w:ascii="Wingdings" w:hAnsi="Wingdings" w:hint="default"/>
+      </w:rPr>
+    </w:lvl>
+  </w:abstractNum>
   <w:num w:numId="1">
+    <w:abstractNumId w:val="15"/>
+  </w:num>
+  <w:num w:numId="2">
+    <w:abstractNumId w:val="2"/>
+  </w:num>
+  <w:num w:numId="3">
+    <w:abstractNumId w:val="7"/>
+  </w:num>
+  <w:num w:numId="4">
     <w:abstractNumId w:val="4"/>
   </w:num>
-  <w:num w:numId="2">
+  <w:num w:numId="5">
+    <w:abstractNumId w:val="9"/>
+  </w:num>
+  <w:num w:numId="6">
+    <w:abstractNumId w:val="8"/>
+  </w:num>
+  <w:num w:numId="7">
+    <w:abstractNumId w:val="13"/>
+  </w:num>
+  <w:num w:numId="8">
+    <w:abstractNumId w:val="12"/>
+  </w:num>
+  <w:num w:numId="9">
+    <w:abstractNumId w:val="14"/>
+  </w:num>
+  <w:num w:numId="10">
+    <w:abstractNumId w:val="6"/>
+  </w:num>
+  <w:num w:numId="11">
     <w:abstractNumId w:val="0"/>
   </w:num>
-  <w:num w:numId="3">
-    <w:abstractNumId w:val="2"/>
+  <w:num w:numId="12">
+    <w:abstractNumId w:val="11"/>
   </w:num>
-  <w:num w:numId="4">
+  <w:num w:numId="13">
+    <w:abstractNumId w:val="16"/>
+  </w:num>
+  <w:num w:numId="14">
+    <w:abstractNumId w:val="5"/>
+  </w:num>
+  <w:num w:numId="15">
     <w:abstractNumId w:val="1"/>
   </w:num>
-  <w:num w:numId="5">
+  <w:num w:numId="16">
+    <w:abstractNumId w:val="1"/>
+  </w:num>
+  <w:num w:numId="17">
+    <w:abstractNumId w:val="1"/>
+  </w:num>
+  <w:num w:numId="18">
+    <w:abstractNumId w:val="1"/>
+  </w:num>
+  <w:num w:numId="19">
+    <w:abstractNumId w:val="1"/>
+  </w:num>
+  <w:num w:numId="20">
+    <w:abstractNumId w:val="1"/>
+  </w:num>
+  <w:num w:numId="21">
+    <w:abstractNumId w:val="1"/>
+  </w:num>
+  <w:num w:numId="22">
+    <w:abstractNumId w:val="1"/>
+  </w:num>
+  <w:num w:numId="23">
+    <w:abstractNumId w:val="1"/>
+  </w:num>
+  <w:num w:numId="24">
+    <w:abstractNumId w:val="1"/>
+  </w:num>
+  <w:num w:numId="25">
+    <w:abstractNumId w:val="1"/>
+  </w:num>
+  <w:num w:numId="26">
+    <w:abstractNumId w:val="1"/>
+  </w:num>
+  <w:num w:numId="27">
+    <w:abstractNumId w:val="1"/>
+  </w:num>
+  <w:num w:numId="28">
+    <w:abstractNumId w:val="1"/>
+  </w:num>
+  <w:num w:numId="29">
+    <w:abstractNumId w:val="1"/>
+  </w:num>
+  <w:num w:numId="30">
+    <w:abstractNumId w:val="1"/>
+  </w:num>
+  <w:num w:numId="31">
+    <w:abstractNumId w:val="1"/>
+  </w:num>
+  <w:num w:numId="32">
+    <w:abstractNumId w:val="1"/>
+  </w:num>
+  <w:num w:numId="33">
+    <w:abstractNumId w:val="1"/>
+  </w:num>
+  <w:num w:numId="34">
+    <w:abstractNumId w:val="1"/>
+  </w:num>
+  <w:num w:numId="35">
     <w:abstractNumId w:val="3"/>
+  </w:num>
+  <w:num w:numId="36">
+    <w:abstractNumId w:val="10"/>
   </w:num>
 </w:numbering>
 </file>
@@ -1538,7 +5310,7 @@
   <w:docDefaults>
     <w:rPrDefault>
       <w:rPr>
-        <w:rFonts w:asciiTheme="minorHAnsi" w:eastAsiaTheme="minorHAnsi" w:hAnsiTheme="minorHAnsi" w:cstheme="minorBidi"/>
+        <w:rFonts w:asciiTheme="minorHAnsi" w:eastAsiaTheme="minorEastAsia" w:hAnsiTheme="minorHAnsi" w:cstheme="minorBidi"/>
         <w:sz w:val="22"/>
         <w:szCs w:val="22"/>
         <w:lang w:val="en-GB" w:eastAsia="en-US" w:bidi="ar-SA"/>
@@ -1931,6 +5703,256 @@
   <w:style w:type="paragraph" w:default="1" w:styleId="Normal">
     <w:name w:val="Normal"/>
     <w:qFormat/>
+    <w:rsid w:val="00530DBA"/>
+  </w:style>
+  <w:style w:type="paragraph" w:styleId="Heading1">
+    <w:name w:val="heading 1"/>
+    <w:basedOn w:val="Normal"/>
+    <w:next w:val="Normal"/>
+    <w:link w:val="Heading1Char"/>
+    <w:uiPriority w:val="9"/>
+    <w:qFormat/>
+    <w:rsid w:val="00530DBA"/>
+    <w:pPr>
+      <w:keepNext/>
+      <w:keepLines/>
+      <w:numPr>
+        <w:numId w:val="34"/>
+      </w:numPr>
+      <w:pBdr>
+        <w:bottom w:val="single" w:sz="4" w:space="1" w:color="595959" w:themeColor="text1" w:themeTint="A6"/>
+      </w:pBdr>
+      <w:spacing w:before="360"/>
+      <w:outlineLvl w:val="0"/>
+    </w:pPr>
+    <w:rPr>
+      <w:rFonts w:asciiTheme="majorHAnsi" w:eastAsiaTheme="majorEastAsia" w:hAnsiTheme="majorHAnsi" w:cstheme="majorBidi"/>
+      <w:b/>
+      <w:bCs/>
+      <w:smallCaps/>
+      <w:color w:val="000000" w:themeColor="text1"/>
+      <w:sz w:val="36"/>
+      <w:szCs w:val="36"/>
+    </w:rPr>
+  </w:style>
+  <w:style w:type="paragraph" w:styleId="Heading2">
+    <w:name w:val="heading 2"/>
+    <w:basedOn w:val="Normal"/>
+    <w:next w:val="Normal"/>
+    <w:link w:val="Heading2Char"/>
+    <w:uiPriority w:val="9"/>
+    <w:unhideWhenUsed/>
+    <w:qFormat/>
+    <w:rsid w:val="00530DBA"/>
+    <w:pPr>
+      <w:keepNext/>
+      <w:keepLines/>
+      <w:numPr>
+        <w:ilvl w:val="1"/>
+        <w:numId w:val="34"/>
+      </w:numPr>
+      <w:spacing w:before="360" w:after="0"/>
+      <w:outlineLvl w:val="1"/>
+    </w:pPr>
+    <w:rPr>
+      <w:rFonts w:asciiTheme="majorHAnsi" w:eastAsiaTheme="majorEastAsia" w:hAnsiTheme="majorHAnsi" w:cstheme="majorBidi"/>
+      <w:b/>
+      <w:bCs/>
+      <w:smallCaps/>
+      <w:color w:val="000000" w:themeColor="text1"/>
+      <w:sz w:val="28"/>
+      <w:szCs w:val="28"/>
+    </w:rPr>
+  </w:style>
+  <w:style w:type="paragraph" w:styleId="Heading3">
+    <w:name w:val="heading 3"/>
+    <w:basedOn w:val="Normal"/>
+    <w:next w:val="Normal"/>
+    <w:link w:val="Heading3Char"/>
+    <w:uiPriority w:val="9"/>
+    <w:unhideWhenUsed/>
+    <w:qFormat/>
+    <w:rsid w:val="00530DBA"/>
+    <w:pPr>
+      <w:keepNext/>
+      <w:keepLines/>
+      <w:numPr>
+        <w:ilvl w:val="2"/>
+        <w:numId w:val="34"/>
+      </w:numPr>
+      <w:spacing w:before="200" w:after="0"/>
+      <w:outlineLvl w:val="2"/>
+    </w:pPr>
+    <w:rPr>
+      <w:rFonts w:asciiTheme="majorHAnsi" w:eastAsiaTheme="majorEastAsia" w:hAnsiTheme="majorHAnsi" w:cstheme="majorBidi"/>
+      <w:b/>
+      <w:bCs/>
+      <w:color w:val="000000" w:themeColor="text1"/>
+    </w:rPr>
+  </w:style>
+  <w:style w:type="paragraph" w:styleId="Heading4">
+    <w:name w:val="heading 4"/>
+    <w:basedOn w:val="Normal"/>
+    <w:next w:val="Normal"/>
+    <w:link w:val="Heading4Char"/>
+    <w:uiPriority w:val="9"/>
+    <w:semiHidden/>
+    <w:unhideWhenUsed/>
+    <w:qFormat/>
+    <w:rsid w:val="00530DBA"/>
+    <w:pPr>
+      <w:keepNext/>
+      <w:keepLines/>
+      <w:numPr>
+        <w:ilvl w:val="3"/>
+        <w:numId w:val="34"/>
+      </w:numPr>
+      <w:spacing w:before="200" w:after="0"/>
+      <w:outlineLvl w:val="3"/>
+    </w:pPr>
+    <w:rPr>
+      <w:rFonts w:asciiTheme="majorHAnsi" w:eastAsiaTheme="majorEastAsia" w:hAnsiTheme="majorHAnsi" w:cstheme="majorBidi"/>
+      <w:b/>
+      <w:bCs/>
+      <w:i/>
+      <w:iCs/>
+      <w:color w:val="000000" w:themeColor="text1"/>
+    </w:rPr>
+  </w:style>
+  <w:style w:type="paragraph" w:styleId="Heading5">
+    <w:name w:val="heading 5"/>
+    <w:basedOn w:val="Normal"/>
+    <w:next w:val="Normal"/>
+    <w:link w:val="Heading5Char"/>
+    <w:uiPriority w:val="9"/>
+    <w:semiHidden/>
+    <w:unhideWhenUsed/>
+    <w:qFormat/>
+    <w:rsid w:val="00530DBA"/>
+    <w:pPr>
+      <w:keepNext/>
+      <w:keepLines/>
+      <w:numPr>
+        <w:ilvl w:val="4"/>
+        <w:numId w:val="34"/>
+      </w:numPr>
+      <w:spacing w:before="200" w:after="0"/>
+      <w:outlineLvl w:val="4"/>
+    </w:pPr>
+    <w:rPr>
+      <w:rFonts w:asciiTheme="majorHAnsi" w:eastAsiaTheme="majorEastAsia" w:hAnsiTheme="majorHAnsi" w:cstheme="majorBidi"/>
+      <w:color w:val="323E4F" w:themeColor="text2" w:themeShade="BF"/>
+    </w:rPr>
+  </w:style>
+  <w:style w:type="paragraph" w:styleId="Heading6">
+    <w:name w:val="heading 6"/>
+    <w:basedOn w:val="Normal"/>
+    <w:next w:val="Normal"/>
+    <w:link w:val="Heading6Char"/>
+    <w:uiPriority w:val="9"/>
+    <w:semiHidden/>
+    <w:unhideWhenUsed/>
+    <w:qFormat/>
+    <w:rsid w:val="00530DBA"/>
+    <w:pPr>
+      <w:keepNext/>
+      <w:keepLines/>
+      <w:numPr>
+        <w:ilvl w:val="5"/>
+        <w:numId w:val="34"/>
+      </w:numPr>
+      <w:spacing w:before="200" w:after="0"/>
+      <w:outlineLvl w:val="5"/>
+    </w:pPr>
+    <w:rPr>
+      <w:rFonts w:asciiTheme="majorHAnsi" w:eastAsiaTheme="majorEastAsia" w:hAnsiTheme="majorHAnsi" w:cstheme="majorBidi"/>
+      <w:i/>
+      <w:iCs/>
+      <w:color w:val="323E4F" w:themeColor="text2" w:themeShade="BF"/>
+    </w:rPr>
+  </w:style>
+  <w:style w:type="paragraph" w:styleId="Heading7">
+    <w:name w:val="heading 7"/>
+    <w:basedOn w:val="Normal"/>
+    <w:next w:val="Normal"/>
+    <w:link w:val="Heading7Char"/>
+    <w:uiPriority w:val="9"/>
+    <w:semiHidden/>
+    <w:unhideWhenUsed/>
+    <w:qFormat/>
+    <w:rsid w:val="00530DBA"/>
+    <w:pPr>
+      <w:keepNext/>
+      <w:keepLines/>
+      <w:numPr>
+        <w:ilvl w:val="6"/>
+        <w:numId w:val="34"/>
+      </w:numPr>
+      <w:spacing w:before="200" w:after="0"/>
+      <w:outlineLvl w:val="6"/>
+    </w:pPr>
+    <w:rPr>
+      <w:rFonts w:asciiTheme="majorHAnsi" w:eastAsiaTheme="majorEastAsia" w:hAnsiTheme="majorHAnsi" w:cstheme="majorBidi"/>
+      <w:i/>
+      <w:iCs/>
+      <w:color w:val="404040" w:themeColor="text1" w:themeTint="BF"/>
+    </w:rPr>
+  </w:style>
+  <w:style w:type="paragraph" w:styleId="Heading8">
+    <w:name w:val="heading 8"/>
+    <w:basedOn w:val="Normal"/>
+    <w:next w:val="Normal"/>
+    <w:link w:val="Heading8Char"/>
+    <w:uiPriority w:val="9"/>
+    <w:semiHidden/>
+    <w:unhideWhenUsed/>
+    <w:qFormat/>
+    <w:rsid w:val="00530DBA"/>
+    <w:pPr>
+      <w:keepNext/>
+      <w:keepLines/>
+      <w:numPr>
+        <w:ilvl w:val="7"/>
+        <w:numId w:val="34"/>
+      </w:numPr>
+      <w:spacing w:before="200" w:after="0"/>
+      <w:outlineLvl w:val="7"/>
+    </w:pPr>
+    <w:rPr>
+      <w:rFonts w:asciiTheme="majorHAnsi" w:eastAsiaTheme="majorEastAsia" w:hAnsiTheme="majorHAnsi" w:cstheme="majorBidi"/>
+      <w:color w:val="404040" w:themeColor="text1" w:themeTint="BF"/>
+      <w:sz w:val="20"/>
+      <w:szCs w:val="20"/>
+    </w:rPr>
+  </w:style>
+  <w:style w:type="paragraph" w:styleId="Heading9">
+    <w:name w:val="heading 9"/>
+    <w:basedOn w:val="Normal"/>
+    <w:next w:val="Normal"/>
+    <w:link w:val="Heading9Char"/>
+    <w:uiPriority w:val="9"/>
+    <w:semiHidden/>
+    <w:unhideWhenUsed/>
+    <w:qFormat/>
+    <w:rsid w:val="00530DBA"/>
+    <w:pPr>
+      <w:keepNext/>
+      <w:keepLines/>
+      <w:numPr>
+        <w:ilvl w:val="8"/>
+        <w:numId w:val="34"/>
+      </w:numPr>
+      <w:spacing w:before="200" w:after="0"/>
+      <w:outlineLvl w:val="8"/>
+    </w:pPr>
+    <w:rPr>
+      <w:rFonts w:asciiTheme="majorHAnsi" w:eastAsiaTheme="majorEastAsia" w:hAnsiTheme="majorHAnsi" w:cstheme="majorBidi"/>
+      <w:i/>
+      <w:iCs/>
+      <w:color w:val="404040" w:themeColor="text1" w:themeTint="BF"/>
+      <w:sz w:val="20"/>
+      <w:szCs w:val="20"/>
+    </w:rPr>
   </w:style>
   <w:style w:type="character" w:default="1" w:styleId="DefaultParagraphFont">
     <w:name w:val="Default Paragraph Font"/>
@@ -1969,6 +5991,482 @@
       <w:ind w:left="720"/>
       <w:contextualSpacing/>
     </w:pPr>
+  </w:style>
+  <w:style w:type="character" w:customStyle="1" w:styleId="Heading1Char">
+    <w:name w:val="Heading 1 Char"/>
+    <w:basedOn w:val="DefaultParagraphFont"/>
+    <w:link w:val="Heading1"/>
+    <w:uiPriority w:val="9"/>
+    <w:rsid w:val="00530DBA"/>
+    <w:rPr>
+      <w:rFonts w:asciiTheme="majorHAnsi" w:eastAsiaTheme="majorEastAsia" w:hAnsiTheme="majorHAnsi" w:cstheme="majorBidi"/>
+      <w:b/>
+      <w:bCs/>
+      <w:smallCaps/>
+      <w:color w:val="000000" w:themeColor="text1"/>
+      <w:sz w:val="36"/>
+      <w:szCs w:val="36"/>
+    </w:rPr>
+  </w:style>
+  <w:style w:type="paragraph" w:styleId="Title">
+    <w:name w:val="Title"/>
+    <w:basedOn w:val="Normal"/>
+    <w:next w:val="Normal"/>
+    <w:link w:val="TitleChar"/>
+    <w:uiPriority w:val="10"/>
+    <w:qFormat/>
+    <w:rsid w:val="00530DBA"/>
+    <w:pPr>
+      <w:spacing w:after="0" w:line="240" w:lineRule="auto"/>
+      <w:contextualSpacing/>
+    </w:pPr>
+    <w:rPr>
+      <w:rFonts w:asciiTheme="majorHAnsi" w:eastAsiaTheme="majorEastAsia" w:hAnsiTheme="majorHAnsi" w:cstheme="majorBidi"/>
+      <w:color w:val="000000" w:themeColor="text1"/>
+      <w:sz w:val="56"/>
+      <w:szCs w:val="56"/>
+    </w:rPr>
+  </w:style>
+  <w:style w:type="character" w:customStyle="1" w:styleId="TitleChar">
+    <w:name w:val="Title Char"/>
+    <w:basedOn w:val="DefaultParagraphFont"/>
+    <w:link w:val="Title"/>
+    <w:uiPriority w:val="10"/>
+    <w:rsid w:val="00530DBA"/>
+    <w:rPr>
+      <w:rFonts w:asciiTheme="majorHAnsi" w:eastAsiaTheme="majorEastAsia" w:hAnsiTheme="majorHAnsi" w:cstheme="majorBidi"/>
+      <w:color w:val="000000" w:themeColor="text1"/>
+      <w:sz w:val="56"/>
+      <w:szCs w:val="56"/>
+    </w:rPr>
+  </w:style>
+  <w:style w:type="character" w:customStyle="1" w:styleId="Heading2Char">
+    <w:name w:val="Heading 2 Char"/>
+    <w:basedOn w:val="DefaultParagraphFont"/>
+    <w:link w:val="Heading2"/>
+    <w:uiPriority w:val="9"/>
+    <w:rsid w:val="00530DBA"/>
+    <w:rPr>
+      <w:rFonts w:asciiTheme="majorHAnsi" w:eastAsiaTheme="majorEastAsia" w:hAnsiTheme="majorHAnsi" w:cstheme="majorBidi"/>
+      <w:b/>
+      <w:bCs/>
+      <w:smallCaps/>
+      <w:color w:val="000000" w:themeColor="text1"/>
+      <w:sz w:val="28"/>
+      <w:szCs w:val="28"/>
+    </w:rPr>
+  </w:style>
+  <w:style w:type="character" w:customStyle="1" w:styleId="Heading3Char">
+    <w:name w:val="Heading 3 Char"/>
+    <w:basedOn w:val="DefaultParagraphFont"/>
+    <w:link w:val="Heading3"/>
+    <w:uiPriority w:val="9"/>
+    <w:rsid w:val="00530DBA"/>
+    <w:rPr>
+      <w:rFonts w:asciiTheme="majorHAnsi" w:eastAsiaTheme="majorEastAsia" w:hAnsiTheme="majorHAnsi" w:cstheme="majorBidi"/>
+      <w:b/>
+      <w:bCs/>
+      <w:color w:val="000000" w:themeColor="text1"/>
+    </w:rPr>
+  </w:style>
+  <w:style w:type="character" w:customStyle="1" w:styleId="Heading4Char">
+    <w:name w:val="Heading 4 Char"/>
+    <w:basedOn w:val="DefaultParagraphFont"/>
+    <w:link w:val="Heading4"/>
+    <w:uiPriority w:val="9"/>
+    <w:semiHidden/>
+    <w:rsid w:val="00530DBA"/>
+    <w:rPr>
+      <w:rFonts w:asciiTheme="majorHAnsi" w:eastAsiaTheme="majorEastAsia" w:hAnsiTheme="majorHAnsi" w:cstheme="majorBidi"/>
+      <w:b/>
+      <w:bCs/>
+      <w:i/>
+      <w:iCs/>
+      <w:color w:val="000000" w:themeColor="text1"/>
+    </w:rPr>
+  </w:style>
+  <w:style w:type="character" w:customStyle="1" w:styleId="Heading5Char">
+    <w:name w:val="Heading 5 Char"/>
+    <w:basedOn w:val="DefaultParagraphFont"/>
+    <w:link w:val="Heading5"/>
+    <w:uiPriority w:val="9"/>
+    <w:semiHidden/>
+    <w:rsid w:val="00530DBA"/>
+    <w:rPr>
+      <w:rFonts w:asciiTheme="majorHAnsi" w:eastAsiaTheme="majorEastAsia" w:hAnsiTheme="majorHAnsi" w:cstheme="majorBidi"/>
+      <w:color w:val="323E4F" w:themeColor="text2" w:themeShade="BF"/>
+    </w:rPr>
+  </w:style>
+  <w:style w:type="character" w:customStyle="1" w:styleId="Heading6Char">
+    <w:name w:val="Heading 6 Char"/>
+    <w:basedOn w:val="DefaultParagraphFont"/>
+    <w:link w:val="Heading6"/>
+    <w:uiPriority w:val="9"/>
+    <w:semiHidden/>
+    <w:rsid w:val="00530DBA"/>
+    <w:rPr>
+      <w:rFonts w:asciiTheme="majorHAnsi" w:eastAsiaTheme="majorEastAsia" w:hAnsiTheme="majorHAnsi" w:cstheme="majorBidi"/>
+      <w:i/>
+      <w:iCs/>
+      <w:color w:val="323E4F" w:themeColor="text2" w:themeShade="BF"/>
+    </w:rPr>
+  </w:style>
+  <w:style w:type="character" w:customStyle="1" w:styleId="Heading7Char">
+    <w:name w:val="Heading 7 Char"/>
+    <w:basedOn w:val="DefaultParagraphFont"/>
+    <w:link w:val="Heading7"/>
+    <w:uiPriority w:val="9"/>
+    <w:semiHidden/>
+    <w:rsid w:val="00530DBA"/>
+    <w:rPr>
+      <w:rFonts w:asciiTheme="majorHAnsi" w:eastAsiaTheme="majorEastAsia" w:hAnsiTheme="majorHAnsi" w:cstheme="majorBidi"/>
+      <w:i/>
+      <w:iCs/>
+      <w:color w:val="404040" w:themeColor="text1" w:themeTint="BF"/>
+    </w:rPr>
+  </w:style>
+  <w:style w:type="character" w:customStyle="1" w:styleId="Heading8Char">
+    <w:name w:val="Heading 8 Char"/>
+    <w:basedOn w:val="DefaultParagraphFont"/>
+    <w:link w:val="Heading8"/>
+    <w:uiPriority w:val="9"/>
+    <w:semiHidden/>
+    <w:rsid w:val="00530DBA"/>
+    <w:rPr>
+      <w:rFonts w:asciiTheme="majorHAnsi" w:eastAsiaTheme="majorEastAsia" w:hAnsiTheme="majorHAnsi" w:cstheme="majorBidi"/>
+      <w:color w:val="404040" w:themeColor="text1" w:themeTint="BF"/>
+      <w:sz w:val="20"/>
+      <w:szCs w:val="20"/>
+    </w:rPr>
+  </w:style>
+  <w:style w:type="character" w:customStyle="1" w:styleId="Heading9Char">
+    <w:name w:val="Heading 9 Char"/>
+    <w:basedOn w:val="DefaultParagraphFont"/>
+    <w:link w:val="Heading9"/>
+    <w:uiPriority w:val="9"/>
+    <w:semiHidden/>
+    <w:rsid w:val="00530DBA"/>
+    <w:rPr>
+      <w:rFonts w:asciiTheme="majorHAnsi" w:eastAsiaTheme="majorEastAsia" w:hAnsiTheme="majorHAnsi" w:cstheme="majorBidi"/>
+      <w:i/>
+      <w:iCs/>
+      <w:color w:val="404040" w:themeColor="text1" w:themeTint="BF"/>
+      <w:sz w:val="20"/>
+      <w:szCs w:val="20"/>
+    </w:rPr>
+  </w:style>
+  <w:style w:type="paragraph" w:styleId="Caption">
+    <w:name w:val="caption"/>
+    <w:basedOn w:val="Normal"/>
+    <w:next w:val="Normal"/>
+    <w:uiPriority w:val="35"/>
+    <w:unhideWhenUsed/>
+    <w:qFormat/>
+    <w:rsid w:val="00530DBA"/>
+    <w:pPr>
+      <w:spacing w:after="200" w:line="240" w:lineRule="auto"/>
+    </w:pPr>
+    <w:rPr>
+      <w:i/>
+      <w:iCs/>
+      <w:color w:val="44546A" w:themeColor="text2"/>
+      <w:sz w:val="18"/>
+      <w:szCs w:val="18"/>
+    </w:rPr>
+  </w:style>
+  <w:style w:type="paragraph" w:styleId="Subtitle">
+    <w:name w:val="Subtitle"/>
+    <w:basedOn w:val="Normal"/>
+    <w:next w:val="Normal"/>
+    <w:link w:val="SubtitleChar"/>
+    <w:uiPriority w:val="11"/>
+    <w:qFormat/>
+    <w:rsid w:val="00530DBA"/>
+    <w:pPr>
+      <w:numPr>
+        <w:ilvl w:val="1"/>
+      </w:numPr>
+    </w:pPr>
+    <w:rPr>
+      <w:color w:val="5A5A5A" w:themeColor="text1" w:themeTint="A5"/>
+      <w:spacing w:val="10"/>
+    </w:rPr>
+  </w:style>
+  <w:style w:type="character" w:customStyle="1" w:styleId="SubtitleChar">
+    <w:name w:val="Subtitle Char"/>
+    <w:basedOn w:val="DefaultParagraphFont"/>
+    <w:link w:val="Subtitle"/>
+    <w:uiPriority w:val="11"/>
+    <w:rsid w:val="00530DBA"/>
+    <w:rPr>
+      <w:color w:val="5A5A5A" w:themeColor="text1" w:themeTint="A5"/>
+      <w:spacing w:val="10"/>
+    </w:rPr>
+  </w:style>
+  <w:style w:type="character" w:styleId="Strong">
+    <w:name w:val="Strong"/>
+    <w:basedOn w:val="DefaultParagraphFont"/>
+    <w:uiPriority w:val="22"/>
+    <w:qFormat/>
+    <w:rsid w:val="00530DBA"/>
+    <w:rPr>
+      <w:b/>
+      <w:bCs/>
+      <w:color w:val="000000" w:themeColor="text1"/>
+    </w:rPr>
+  </w:style>
+  <w:style w:type="character" w:styleId="Emphasis">
+    <w:name w:val="Emphasis"/>
+    <w:basedOn w:val="DefaultParagraphFont"/>
+    <w:uiPriority w:val="20"/>
+    <w:qFormat/>
+    <w:rsid w:val="00530DBA"/>
+    <w:rPr>
+      <w:i/>
+      <w:iCs/>
+      <w:color w:val="auto"/>
+    </w:rPr>
+  </w:style>
+  <w:style w:type="paragraph" w:styleId="NoSpacing">
+    <w:name w:val="No Spacing"/>
+    <w:uiPriority w:val="1"/>
+    <w:qFormat/>
+    <w:rsid w:val="00530DBA"/>
+    <w:pPr>
+      <w:spacing w:after="0" w:line="240" w:lineRule="auto"/>
+    </w:pPr>
+  </w:style>
+  <w:style w:type="paragraph" w:styleId="Quote">
+    <w:name w:val="Quote"/>
+    <w:basedOn w:val="Normal"/>
+    <w:next w:val="Normal"/>
+    <w:link w:val="QuoteChar"/>
+    <w:uiPriority w:val="29"/>
+    <w:qFormat/>
+    <w:rsid w:val="00530DBA"/>
+    <w:pPr>
+      <w:spacing w:before="160"/>
+      <w:ind w:left="720" w:right="720"/>
+    </w:pPr>
+    <w:rPr>
+      <w:i/>
+      <w:iCs/>
+      <w:color w:val="000000" w:themeColor="text1"/>
+    </w:rPr>
+  </w:style>
+  <w:style w:type="character" w:customStyle="1" w:styleId="QuoteChar">
+    <w:name w:val="Quote Char"/>
+    <w:basedOn w:val="DefaultParagraphFont"/>
+    <w:link w:val="Quote"/>
+    <w:uiPriority w:val="29"/>
+    <w:rsid w:val="00530DBA"/>
+    <w:rPr>
+      <w:i/>
+      <w:iCs/>
+      <w:color w:val="000000" w:themeColor="text1"/>
+    </w:rPr>
+  </w:style>
+  <w:style w:type="paragraph" w:styleId="IntenseQuote">
+    <w:name w:val="Intense Quote"/>
+    <w:basedOn w:val="Normal"/>
+    <w:next w:val="Normal"/>
+    <w:link w:val="IntenseQuoteChar"/>
+    <w:uiPriority w:val="30"/>
+    <w:qFormat/>
+    <w:rsid w:val="00530DBA"/>
+    <w:pPr>
+      <w:pBdr>
+        <w:top w:val="single" w:sz="24" w:space="1" w:color="F2F2F2" w:themeColor="background1" w:themeShade="F2"/>
+        <w:bottom w:val="single" w:sz="24" w:space="1" w:color="F2F2F2" w:themeColor="background1" w:themeShade="F2"/>
+      </w:pBdr>
+      <w:shd w:val="clear" w:color="auto" w:fill="F2F2F2" w:themeFill="background1" w:themeFillShade="F2"/>
+      <w:spacing w:before="240" w:after="240"/>
+      <w:ind w:left="936" w:right="936"/>
+      <w:jc w:val="center"/>
+    </w:pPr>
+    <w:rPr>
+      <w:color w:val="000000" w:themeColor="text1"/>
+    </w:rPr>
+  </w:style>
+  <w:style w:type="character" w:customStyle="1" w:styleId="IntenseQuoteChar">
+    <w:name w:val="Intense Quote Char"/>
+    <w:basedOn w:val="DefaultParagraphFont"/>
+    <w:link w:val="IntenseQuote"/>
+    <w:uiPriority w:val="30"/>
+    <w:rsid w:val="00530DBA"/>
+    <w:rPr>
+      <w:color w:val="000000" w:themeColor="text1"/>
+      <w:shd w:val="clear" w:color="auto" w:fill="F2F2F2" w:themeFill="background1" w:themeFillShade="F2"/>
+    </w:rPr>
+  </w:style>
+  <w:style w:type="character" w:styleId="SubtleEmphasis">
+    <w:name w:val="Subtle Emphasis"/>
+    <w:basedOn w:val="DefaultParagraphFont"/>
+    <w:uiPriority w:val="19"/>
+    <w:qFormat/>
+    <w:rsid w:val="00530DBA"/>
+    <w:rPr>
+      <w:i/>
+      <w:iCs/>
+      <w:color w:val="404040" w:themeColor="text1" w:themeTint="BF"/>
+    </w:rPr>
+  </w:style>
+  <w:style w:type="character" w:styleId="IntenseEmphasis">
+    <w:name w:val="Intense Emphasis"/>
+    <w:basedOn w:val="DefaultParagraphFont"/>
+    <w:uiPriority w:val="21"/>
+    <w:qFormat/>
+    <w:rsid w:val="00530DBA"/>
+    <w:rPr>
+      <w:b/>
+      <w:bCs/>
+      <w:i/>
+      <w:iCs/>
+      <w:caps/>
+    </w:rPr>
+  </w:style>
+  <w:style w:type="character" w:styleId="SubtleReference">
+    <w:name w:val="Subtle Reference"/>
+    <w:basedOn w:val="DefaultParagraphFont"/>
+    <w:uiPriority w:val="31"/>
+    <w:qFormat/>
+    <w:rsid w:val="00530DBA"/>
+    <w:rPr>
+      <w:smallCaps/>
+      <w:color w:val="404040" w:themeColor="text1" w:themeTint="BF"/>
+      <w:u w:val="single" w:color="7F7F7F" w:themeColor="text1" w:themeTint="80"/>
+    </w:rPr>
+  </w:style>
+  <w:style w:type="character" w:styleId="IntenseReference">
+    <w:name w:val="Intense Reference"/>
+    <w:basedOn w:val="DefaultParagraphFont"/>
+    <w:uiPriority w:val="32"/>
+    <w:qFormat/>
+    <w:rsid w:val="00530DBA"/>
+    <w:rPr>
+      <w:b/>
+      <w:bCs/>
+      <w:smallCaps/>
+      <w:u w:val="single"/>
+    </w:rPr>
+  </w:style>
+  <w:style w:type="character" w:styleId="BookTitle">
+    <w:name w:val="Book Title"/>
+    <w:basedOn w:val="DefaultParagraphFont"/>
+    <w:uiPriority w:val="33"/>
+    <w:qFormat/>
+    <w:rsid w:val="00530DBA"/>
+    <w:rPr>
+      <w:b w:val="0"/>
+      <w:bCs w:val="0"/>
+      <w:smallCaps/>
+      <w:spacing w:val="5"/>
+    </w:rPr>
+  </w:style>
+  <w:style w:type="paragraph" w:styleId="TOCHeading">
+    <w:name w:val="TOC Heading"/>
+    <w:basedOn w:val="Heading1"/>
+    <w:next w:val="Normal"/>
+    <w:uiPriority w:val="39"/>
+    <w:unhideWhenUsed/>
+    <w:qFormat/>
+    <w:rsid w:val="00530DBA"/>
+    <w:pPr>
+      <w:outlineLvl w:val="9"/>
+    </w:pPr>
+  </w:style>
+  <w:style w:type="paragraph" w:styleId="Header">
+    <w:name w:val="header"/>
+    <w:basedOn w:val="Normal"/>
+    <w:link w:val="HeaderChar"/>
+    <w:uiPriority w:val="99"/>
+    <w:unhideWhenUsed/>
+    <w:rsid w:val="00530DBA"/>
+    <w:pPr>
+      <w:tabs>
+        <w:tab w:val="center" w:pos="4513"/>
+        <w:tab w:val="right" w:pos="9026"/>
+      </w:tabs>
+      <w:spacing w:after="0" w:line="240" w:lineRule="auto"/>
+    </w:pPr>
+  </w:style>
+  <w:style w:type="character" w:customStyle="1" w:styleId="HeaderChar">
+    <w:name w:val="Header Char"/>
+    <w:basedOn w:val="DefaultParagraphFont"/>
+    <w:link w:val="Header"/>
+    <w:uiPriority w:val="99"/>
+    <w:rsid w:val="00530DBA"/>
+  </w:style>
+  <w:style w:type="paragraph" w:styleId="Footer">
+    <w:name w:val="footer"/>
+    <w:basedOn w:val="Normal"/>
+    <w:link w:val="FooterChar"/>
+    <w:uiPriority w:val="99"/>
+    <w:unhideWhenUsed/>
+    <w:rsid w:val="00530DBA"/>
+    <w:pPr>
+      <w:tabs>
+        <w:tab w:val="center" w:pos="4513"/>
+        <w:tab w:val="right" w:pos="9026"/>
+      </w:tabs>
+      <w:spacing w:after="0" w:line="240" w:lineRule="auto"/>
+    </w:pPr>
+  </w:style>
+  <w:style w:type="character" w:customStyle="1" w:styleId="FooterChar">
+    <w:name w:val="Footer Char"/>
+    <w:basedOn w:val="DefaultParagraphFont"/>
+    <w:link w:val="Footer"/>
+    <w:uiPriority w:val="99"/>
+    <w:rsid w:val="00530DBA"/>
+  </w:style>
+  <w:style w:type="paragraph" w:styleId="TOC1">
+    <w:name w:val="toc 1"/>
+    <w:basedOn w:val="Normal"/>
+    <w:next w:val="Normal"/>
+    <w:autoRedefine/>
+    <w:uiPriority w:val="39"/>
+    <w:unhideWhenUsed/>
+    <w:rsid w:val="00530DBA"/>
+    <w:pPr>
+      <w:spacing w:after="100"/>
+    </w:pPr>
+  </w:style>
+  <w:style w:type="paragraph" w:styleId="TOC2">
+    <w:name w:val="toc 2"/>
+    <w:basedOn w:val="Normal"/>
+    <w:next w:val="Normal"/>
+    <w:autoRedefine/>
+    <w:uiPriority w:val="39"/>
+    <w:unhideWhenUsed/>
+    <w:rsid w:val="00530DBA"/>
+    <w:pPr>
+      <w:spacing w:after="100"/>
+      <w:ind w:left="220"/>
+    </w:pPr>
+  </w:style>
+  <w:style w:type="paragraph" w:styleId="TOC3">
+    <w:name w:val="toc 3"/>
+    <w:basedOn w:val="Normal"/>
+    <w:next w:val="Normal"/>
+    <w:autoRedefine/>
+    <w:uiPriority w:val="39"/>
+    <w:unhideWhenUsed/>
+    <w:rsid w:val="00530DBA"/>
+    <w:pPr>
+      <w:spacing w:after="100"/>
+      <w:ind w:left="440"/>
+    </w:pPr>
+  </w:style>
+  <w:style w:type="character" w:styleId="Hyperlink">
+    <w:name w:val="Hyperlink"/>
+    <w:basedOn w:val="DefaultParagraphFont"/>
+    <w:uiPriority w:val="99"/>
+    <w:unhideWhenUsed/>
+    <w:rsid w:val="00530DBA"/>
+    <w:rPr>
+      <w:color w:val="0563C1" w:themeColor="hyperlink"/>
+      <w:u w:val="single"/>
+    </w:rPr>
   </w:style>
 </w:styles>
 </file>
@@ -2266,4 +6764,16 @@
     </a:ext>
   </a:extLst>
 </a:theme>
+</file>
+
+<file path=customXml/item1.xml><?xml version="1.0" encoding="utf-8"?>
+<b:Sources xmlns:b="http://schemas.openxmlformats.org/officeDocument/2006/bibliography" xmlns="http://schemas.openxmlformats.org/officeDocument/2006/bibliography" SelectedStyle="\APASixthEditionOfficeOnline.xsl" StyleName="APA" Version="6"/>
+</file>
+
+<file path=customXml/itemProps1.xml><?xml version="1.0" encoding="utf-8"?>
+<ds:datastoreItem xmlns:ds="http://schemas.openxmlformats.org/officeDocument/2006/customXml" ds:itemID="{CA1FE53D-4076-4335-8168-A31706C06883}">
+  <ds:schemaRefs>
+    <ds:schemaRef ds:uri="http://schemas.openxmlformats.org/officeDocument/2006/bibliography"/>
+  </ds:schemaRefs>
+</ds:datastoreItem>
 </file>
</xml_diff>